<commit_message>
yaser omran /////////////////////////////////////////////////////////////////// Route::get('update_main_language/{company_id}', 'Company\CompanyController@update_main_language'); //////////////////////////////////////////////////////////////  http://127.0.0.1:8000/update_main_language/1  //////////////////////////////////////////////////////////////  request  {  	"main_language_id" : 2  }  ///////////////////////////////////////////////////////////  response  [      {          "id": 1,          "name": "English"      },      {          "id": 2,          "name": "Arabic"      }  ]
</commit_message>
<xml_diff>
--- a/company api.docx
+++ b/company api.docx
@@ -6,16 +6,16 @@
       <w:tblPr>
         <w:tblStyle w:val="a3"/>
         <w:bidiVisual/>
-        <w:tblW w:w="0" w:type="auto"/>
+        <w:tblW w:w="9123" w:type="dxa"/>
         <w:tblLook w:val="04A0"/>
       </w:tblPr>
       <w:tblGrid>
-        <w:gridCol w:w="8522"/>
+        <w:gridCol w:w="9123"/>
       </w:tblGrid>
       <w:tr>
         <w:tc>
           <w:tcPr>
-            <w:tcW w:w="8522" w:type="dxa"/>
+            <w:tcW w:w="9123" w:type="dxa"/>
           </w:tcPr>
           <w:tbl>
             <w:tblPr>
@@ -44,18 +44,83 @@
                 </w:tcPr>
                 <w:p>
                   <w:pPr>
-                    <w:bidi w:val="0"/>
+                    <w:rPr>
+                      <w:rFonts w:hint="cs"/>
+                      <w:b/>
+                      <w:bCs/>
+                      <w:sz w:val="28"/>
+                      <w:szCs w:val="28"/>
+                      <w:rtl/>
+                    </w:rPr>
                   </w:pPr>
                   <w:r>
                     <w:rPr>
-                      <w:rFonts w:ascii="Helvetica" w:hAnsi="Helvetica" w:cs="Helvetica"/>
-                      <w:color w:val="505050"/>
-                      <w:sz w:val="18"/>
-                      <w:szCs w:val="18"/>
-                      <w:shd w:val="clear" w:color="auto" w:fill="FFFFFF"/>
+                      <w:rFonts w:hint="cs"/>
+                      <w:b/>
+                      <w:bCs/>
+                      <w:sz w:val="28"/>
+                      <w:szCs w:val="28"/>
+                      <w:rtl/>
                     </w:rPr>
-                    <w:t>http://127.0.0.1:8000/translationLanguages</w:t>
+                    <w:t xml:space="preserve">اللغات المستخدمة في </w:t>
                   </w:r>
+                  <w:proofErr w:type="spellStart"/>
+                  <w:r>
+                    <w:rPr>
+                      <w:rFonts w:hint="cs"/>
+                      <w:b/>
+                      <w:bCs/>
+                      <w:sz w:val="28"/>
+                      <w:szCs w:val="28"/>
+                      <w:rtl/>
+                    </w:rPr>
+                    <w:t>بروفايل</w:t>
+                  </w:r>
+                  <w:proofErr w:type="spellEnd"/>
+                  <w:r>
+                    <w:rPr>
+                      <w:rFonts w:hint="cs"/>
+                      <w:b/>
+                      <w:bCs/>
+                      <w:sz w:val="28"/>
+                      <w:szCs w:val="28"/>
+                      <w:rtl/>
+                    </w:rPr>
+                    <w:t xml:space="preserve"> الشركات</w:t>
+                  </w:r>
+                </w:p>
+              </w:tc>
+            </w:tr>
+            <w:tr>
+              <w:tc>
+                <w:tcPr>
+                  <w:tcW w:w="8291" w:type="dxa"/>
+                  <w:shd w:val="clear" w:color="auto" w:fill="FBD4B4" w:themeFill="accent6" w:themeFillTint="66"/>
+                </w:tcPr>
+                <w:p>
+                  <w:pPr>
+                    <w:bidi w:val="0"/>
+                    <w:rPr>
+                      <w:b/>
+                      <w:bCs/>
+                      <w:sz w:val="28"/>
+                      <w:szCs w:val="28"/>
+                    </w:rPr>
+                  </w:pPr>
+                  <w:hyperlink r:id="rId4" w:history="1">
+                    <w:r>
+                      <w:rPr>
+                        <w:rStyle w:val="Hyperlink"/>
+                        <w:rFonts w:ascii="Helvetica" w:hAnsi="Helvetica" w:cs="Helvetica"/>
+                        <w:b/>
+                        <w:bCs/>
+                        <w:sz w:val="28"/>
+                        <w:szCs w:val="28"/>
+                        <w:shd w:val="clear" w:color="auto" w:fill="FFFFFF"/>
+                      </w:rPr>
+                      <w:t>http://127.0.0.1:8000/translationLanguages</w:t>
+                    </w:r>
+                  </w:hyperlink>
                 </w:p>
               </w:tc>
             </w:tr>
@@ -87,11 +152,175 @@
                   <w:tcW w:w="8291" w:type="dxa"/>
                   <w:shd w:val="clear" w:color="auto" w:fill="FBD4B4" w:themeFill="accent6" w:themeFillTint="66"/>
                 </w:tcPr>
+                <w:tbl>
+                  <w:tblPr>
+                    <w:tblStyle w:val="a3"/>
+                    <w:bidiVisual/>
+                    <w:tblW w:w="0" w:type="auto"/>
+                    <w:shd w:val="clear" w:color="auto" w:fill="CCC0D9" w:themeFill="accent4" w:themeFillTint="66"/>
+                    <w:tblLook w:val="04A0"/>
+                  </w:tblPr>
+                  <w:tblGrid>
+                    <w:gridCol w:w="2234"/>
+                    <w:gridCol w:w="5826"/>
+                  </w:tblGrid>
+                  <w:tr>
+                    <w:tc>
+                      <w:tcPr>
+                        <w:tcW w:w="2234" w:type="dxa"/>
+                        <w:shd w:val="clear" w:color="auto" w:fill="CCC0D9" w:themeFill="accent4" w:themeFillTint="66"/>
+                      </w:tcPr>
+                      <w:p>
+                        <w:pPr>
+                          <w:rPr>
+                            <w:rFonts w:hint="cs"/>
+                            <w:rtl/>
+                            <w:lang w:bidi="ar-SY"/>
+                          </w:rPr>
+                        </w:pPr>
+                        <w:proofErr w:type="spellStart"/>
+                        <w:r>
+                          <w:rPr>
+                            <w:rFonts w:hint="cs"/>
+                            <w:rtl/>
+                            <w:lang w:bidi="ar-SY"/>
+                          </w:rPr>
+                          <w:t>الداتا</w:t>
+                        </w:r>
+                        <w:proofErr w:type="spellEnd"/>
+                        <w:r>
+                          <w:rPr>
+                            <w:rFonts w:hint="cs"/>
+                            <w:rtl/>
+                            <w:lang w:bidi="ar-SY"/>
+                          </w:rPr>
+                          <w:t xml:space="preserve"> المستقلة</w:t>
+                        </w:r>
+                      </w:p>
+                    </w:tc>
+                    <w:tc>
+                      <w:tcPr>
+                        <w:tcW w:w="5826" w:type="dxa"/>
+                        <w:shd w:val="clear" w:color="auto" w:fill="CCC0D9" w:themeFill="accent4" w:themeFillTint="66"/>
+                      </w:tcPr>
+                      <w:p>
+                        <w:pPr>
+                          <w:bidi w:val="0"/>
+                          <w:rPr>
+                            <w:rtl/>
+                          </w:rPr>
+                        </w:pPr>
+                        <w:r>
+                          <w:t>[</w:t>
+                        </w:r>
+                      </w:p>
+                      <w:p>
+                        <w:pPr>
+                          <w:bidi w:val="0"/>
+                          <w:rPr>
+                            <w:rtl/>
+                          </w:rPr>
+                        </w:pPr>
+                        <w:r>
+                          <w:t xml:space="preserve">    {</w:t>
+                        </w:r>
+                      </w:p>
+                      <w:p>
+                        <w:pPr>
+                          <w:bidi w:val="0"/>
+                        </w:pPr>
+                        <w:r>
+                          <w:t xml:space="preserve">        "id": 1,</w:t>
+                        </w:r>
+                      </w:p>
+                      <w:p>
+                        <w:pPr>
+                          <w:bidi w:val="0"/>
+                        </w:pPr>
+                        <w:r>
+                          <w:t xml:space="preserve">        "name": "English"</w:t>
+                        </w:r>
+                      </w:p>
+                      <w:p>
+                        <w:pPr>
+                          <w:bidi w:val="0"/>
+                          <w:rPr>
+                            <w:rtl/>
+                          </w:rPr>
+                        </w:pPr>
+                        <w:r>
+                          <w:t xml:space="preserve">    },</w:t>
+                        </w:r>
+                      </w:p>
+                      <w:p>
+                        <w:pPr>
+                          <w:bidi w:val="0"/>
+                          <w:rPr>
+                            <w:rtl/>
+                          </w:rPr>
+                        </w:pPr>
+                        <w:r>
+                          <w:t xml:space="preserve">    {</w:t>
+                        </w:r>
+                      </w:p>
+                      <w:p>
+                        <w:pPr>
+                          <w:bidi w:val="0"/>
+                        </w:pPr>
+                        <w:r>
+                          <w:t xml:space="preserve">        "id": 2,</w:t>
+                        </w:r>
+                      </w:p>
+                      <w:p>
+                        <w:pPr>
+                          <w:bidi w:val="0"/>
+                        </w:pPr>
+                        <w:r>
+                          <w:t xml:space="preserve">        "name": "Arabic"</w:t>
+                        </w:r>
+                      </w:p>
+                      <w:p>
+                        <w:pPr>
+                          <w:bidi w:val="0"/>
+                          <w:rPr>
+                            <w:rtl/>
+                          </w:rPr>
+                        </w:pPr>
+                        <w:r>
+                          <w:t xml:space="preserve">    }</w:t>
+                        </w:r>
+                      </w:p>
+                      <w:p>
+                        <w:pPr>
+                          <w:bidi w:val="0"/>
+                        </w:pPr>
+                        <w:r>
+                          <w:t>]</w:t>
+                        </w:r>
+                      </w:p>
+                    </w:tc>
+                  </w:tr>
+                </w:tbl>
                 <w:p>
                   <w:pPr>
                     <w:bidi w:val="0"/>
                     <w:rPr>
-                      <w:rFonts w:hint="cs"/>
+                      <w:lang w:bidi="ar-SY"/>
+                    </w:rPr>
+                  </w:pPr>
+                </w:p>
+              </w:tc>
+            </w:tr>
+            <w:tr>
+              <w:tc>
+                <w:tcPr>
+                  <w:tcW w:w="8291" w:type="dxa"/>
+                  <w:shd w:val="clear" w:color="auto" w:fill="FBD4B4" w:themeFill="accent6" w:themeFillTint="66"/>
+                </w:tcPr>
+                <w:p>
+                  <w:pPr>
+                    <w:bidi w:val="0"/>
+                    <w:rPr>
                       <w:rtl/>
                     </w:rPr>
                   </w:pPr>
@@ -117,9 +346,9 @@
                         <o:lock v:ext="edit" aspectratio="t"/>
                       </v:shapetype>
                       <v:shape id="_x0000_i1025" type="#_x0000_t75" style="width:332.25pt;height:208.5pt" o:ole="">
-                        <v:imagedata r:id="rId4" o:title=""/>
+                        <v:imagedata r:id="rId5" o:title=""/>
                       </v:shape>
-                      <o:OLEObject Type="Embed" ProgID="PBrush" ShapeID="_x0000_i1025" DrawAspect="Content" ObjectID="_1625369764" r:id="rId5"/>
+                      <o:OLEObject Type="Embed" ProgID="PBrush" ShapeID="_x0000_i1025" DrawAspect="Content" ObjectID="_1625376952" r:id="rId6"/>
                     </w:object>
                   </w:r>
                 </w:p>
@@ -129,7 +358,6 @@
           <w:p>
             <w:pPr>
               <w:rPr>
-                <w:rFonts w:hint="cs"/>
                 <w:rtl/>
               </w:rPr>
             </w:pPr>
@@ -139,8 +367,184 @@
       <w:tr>
         <w:tc>
           <w:tcPr>
-            <w:tcW w:w="8522" w:type="dxa"/>
+            <w:tcW w:w="9123" w:type="dxa"/>
           </w:tcPr>
+          <w:p>
+            <w:pPr>
+              <w:rPr>
+                <w:rFonts w:hint="cs"/>
+                <w:rtl/>
+              </w:rPr>
+            </w:pPr>
+          </w:p>
+          <w:p>
+            <w:pPr>
+              <w:rPr>
+                <w:rFonts w:hint="cs"/>
+                <w:rtl/>
+              </w:rPr>
+            </w:pPr>
+          </w:p>
+          <w:p>
+            <w:pPr>
+              <w:rPr>
+                <w:rFonts w:hint="cs"/>
+                <w:rtl/>
+              </w:rPr>
+            </w:pPr>
+          </w:p>
+          <w:p>
+            <w:pPr>
+              <w:rPr>
+                <w:rFonts w:hint="cs"/>
+                <w:rtl/>
+              </w:rPr>
+            </w:pPr>
+          </w:p>
+          <w:p>
+            <w:pPr>
+              <w:rPr>
+                <w:rFonts w:hint="cs"/>
+                <w:rtl/>
+              </w:rPr>
+            </w:pPr>
+          </w:p>
+          <w:p>
+            <w:pPr>
+              <w:rPr>
+                <w:rFonts w:hint="cs"/>
+                <w:rtl/>
+              </w:rPr>
+            </w:pPr>
+          </w:p>
+          <w:p>
+            <w:pPr>
+              <w:rPr>
+                <w:rFonts w:hint="cs"/>
+                <w:rtl/>
+              </w:rPr>
+            </w:pPr>
+          </w:p>
+          <w:p>
+            <w:pPr>
+              <w:rPr>
+                <w:rFonts w:hint="cs"/>
+                <w:rtl/>
+              </w:rPr>
+            </w:pPr>
+          </w:p>
+          <w:p>
+            <w:pPr>
+              <w:rPr>
+                <w:rFonts w:hint="cs"/>
+                <w:rtl/>
+              </w:rPr>
+            </w:pPr>
+          </w:p>
+          <w:p>
+            <w:pPr>
+              <w:rPr>
+                <w:rFonts w:hint="cs"/>
+                <w:rtl/>
+              </w:rPr>
+            </w:pPr>
+          </w:p>
+          <w:p>
+            <w:pPr>
+              <w:rPr>
+                <w:rFonts w:hint="cs"/>
+                <w:rtl/>
+              </w:rPr>
+            </w:pPr>
+          </w:p>
+          <w:p>
+            <w:pPr>
+              <w:rPr>
+                <w:rFonts w:hint="cs"/>
+                <w:rtl/>
+              </w:rPr>
+            </w:pPr>
+          </w:p>
+          <w:p>
+            <w:pPr>
+              <w:rPr>
+                <w:rFonts w:hint="cs"/>
+                <w:rtl/>
+              </w:rPr>
+            </w:pPr>
+          </w:p>
+          <w:p>
+            <w:pPr>
+              <w:rPr>
+                <w:rFonts w:hint="cs"/>
+                <w:rtl/>
+              </w:rPr>
+            </w:pPr>
+          </w:p>
+          <w:p>
+            <w:pPr>
+              <w:rPr>
+                <w:rFonts w:hint="cs"/>
+                <w:rtl/>
+              </w:rPr>
+            </w:pPr>
+          </w:p>
+          <w:p>
+            <w:pPr>
+              <w:rPr>
+                <w:rFonts w:hint="cs"/>
+                <w:rtl/>
+              </w:rPr>
+            </w:pPr>
+          </w:p>
+          <w:p>
+            <w:pPr>
+              <w:rPr>
+                <w:rFonts w:hint="cs"/>
+                <w:rtl/>
+              </w:rPr>
+            </w:pPr>
+          </w:p>
+          <w:p>
+            <w:pPr>
+              <w:rPr>
+                <w:rFonts w:hint="cs"/>
+                <w:rtl/>
+              </w:rPr>
+            </w:pPr>
+          </w:p>
+          <w:p>
+            <w:pPr>
+              <w:rPr>
+                <w:rFonts w:hint="cs"/>
+                <w:rtl/>
+              </w:rPr>
+            </w:pPr>
+          </w:p>
+          <w:p>
+            <w:pPr>
+              <w:rPr>
+                <w:rFonts w:hint="cs"/>
+                <w:rtl/>
+              </w:rPr>
+            </w:pPr>
+          </w:p>
+          <w:p>
+            <w:pPr>
+              <w:rPr>
+                <w:rFonts w:hint="cs"/>
+                <w:rtl/>
+              </w:rPr>
+            </w:pPr>
+          </w:p>
+          <w:p>
+            <w:pPr>
+              <w:rPr>
+                <w:rFonts w:hint="cs"/>
+                <w:rtl/>
+              </w:rPr>
+            </w:pPr>
+          </w:p>
           <w:p>
             <w:pPr>
               <w:rPr>
@@ -154,12 +558,378 @@
       <w:tr>
         <w:tc>
           <w:tcPr>
-            <w:tcW w:w="8522" w:type="dxa"/>
+            <w:tcW w:w="9123" w:type="dxa"/>
           </w:tcPr>
-          <w:p>
-            <w:pPr>
-              <w:rPr>
-                <w:rFonts w:hint="cs"/>
+          <w:tbl>
+            <w:tblPr>
+              <w:tblStyle w:val="a3"/>
+              <w:tblpPr w:leftFromText="180" w:rightFromText="180" w:vertAnchor="text" w:horzAnchor="margin" w:tblpY="-128"/>
+              <w:tblOverlap w:val="never"/>
+              <w:bidiVisual/>
+              <w:tblW w:w="0" w:type="auto"/>
+              <w:shd w:val="clear" w:color="auto" w:fill="FBD4B4" w:themeFill="accent6" w:themeFillTint="66"/>
+              <w:tblLook w:val="04A0"/>
+            </w:tblPr>
+            <w:tblGrid>
+              <w:gridCol w:w="8296"/>
+            </w:tblGrid>
+            <w:tr>
+              <w:tc>
+                <w:tcPr>
+                  <w:tcW w:w="8296" w:type="dxa"/>
+                  <w:shd w:val="clear" w:color="auto" w:fill="FBD4B4" w:themeFill="accent6" w:themeFillTint="66"/>
+                </w:tcPr>
+                <w:p>
+                  <w:pPr>
+                    <w:rPr>
+                      <w:rFonts w:hint="cs"/>
+                      <w:b/>
+                      <w:bCs/>
+                      <w:sz w:val="28"/>
+                      <w:szCs w:val="28"/>
+                      <w:rtl/>
+                      <w:lang w:bidi="ar-SY"/>
+                    </w:rPr>
+                  </w:pPr>
+                  <w:r>
+                    <w:rPr>
+                      <w:rFonts w:hint="cs"/>
+                      <w:b/>
+                      <w:bCs/>
+                      <w:sz w:val="28"/>
+                      <w:szCs w:val="28"/>
+                      <w:rtl/>
+                      <w:lang w:bidi="ar-SY"/>
+                    </w:rPr>
+                    <w:lastRenderedPageBreak/>
+                    <w:t xml:space="preserve">تغيير لغة </w:t>
+                  </w:r>
+                  <w:proofErr w:type="gramStart"/>
+                  <w:r>
+                    <w:rPr>
+                      <w:rFonts w:hint="cs"/>
+                      <w:b/>
+                      <w:bCs/>
+                      <w:sz w:val="28"/>
+                      <w:szCs w:val="28"/>
+                      <w:rtl/>
+                      <w:lang w:bidi="ar-SY"/>
+                    </w:rPr>
+                    <w:t>الشركة :</w:t>
+                  </w:r>
+                  <w:proofErr w:type="gramEnd"/>
+                </w:p>
+              </w:tc>
+            </w:tr>
+            <w:tr>
+              <w:tc>
+                <w:tcPr>
+                  <w:tcW w:w="8296" w:type="dxa"/>
+                  <w:shd w:val="clear" w:color="auto" w:fill="FBD4B4" w:themeFill="accent6" w:themeFillTint="66"/>
+                </w:tcPr>
+                <w:p>
+                  <w:pPr>
+                    <w:pStyle w:val="HTML"/>
+                    <w:shd w:val="clear" w:color="auto" w:fill="FFFFFF"/>
+                    <w:rPr>
+                      <w:color w:val="000000"/>
+                      <w:sz w:val="18"/>
+                      <w:szCs w:val="18"/>
+                    </w:rPr>
+                  </w:pPr>
+                  <w:hyperlink r:id="rId7" w:history="1">
+                    <w:r>
+                      <w:rPr>
+                        <w:rStyle w:val="Hyperlink"/>
+                        <w:rFonts w:ascii="Helvetica" w:hAnsi="Helvetica" w:cs="Helvetica"/>
+                        <w:b/>
+                        <w:bCs/>
+                        <w:sz w:val="28"/>
+                        <w:szCs w:val="28"/>
+                        <w:shd w:val="clear" w:color="auto" w:fill="FFFFFF"/>
+                      </w:rPr>
+                      <w:t>http://127.0.0.1:8000/</w:t>
+                    </w:r>
+                    <w:r>
+                      <w:rPr>
+                        <w:rStyle w:val="Hyperlink"/>
+                        <w:sz w:val="18"/>
+                        <w:szCs w:val="18"/>
+                        <w:shd w:val="clear" w:color="auto" w:fill="F7FAFF"/>
+                      </w:rPr>
+                      <w:t>update_main_language</w:t>
+                    </w:r>
+                    <w:r>
+                      <w:rPr>
+                        <w:rStyle w:val="Hyperlink"/>
+                        <w:rFonts w:ascii="Helvetica" w:hAnsi="Helvetica" w:cs="Helvetica"/>
+                        <w:b/>
+                        <w:bCs/>
+                        <w:sz w:val="28"/>
+                        <w:szCs w:val="28"/>
+                        <w:shd w:val="clear" w:color="auto" w:fill="FFFFFF"/>
+                      </w:rPr>
+                      <w:t>/1</w:t>
+                    </w:r>
+                  </w:hyperlink>
+                </w:p>
+              </w:tc>
+            </w:tr>
+            <w:tr>
+              <w:tc>
+                <w:tcPr>
+                  <w:tcW w:w="8296" w:type="dxa"/>
+                  <w:shd w:val="clear" w:color="auto" w:fill="FBD4B4" w:themeFill="accent6" w:themeFillTint="66"/>
+                </w:tcPr>
+                <w:tbl>
+                  <w:tblPr>
+                    <w:tblStyle w:val="a3"/>
+                    <w:bidiVisual/>
+                    <w:tblW w:w="0" w:type="auto"/>
+                    <w:shd w:val="clear" w:color="auto" w:fill="C4BC96" w:themeFill="background2" w:themeFillShade="BF"/>
+                    <w:tblLook w:val="04A0"/>
+                  </w:tblPr>
+                  <w:tblGrid>
+                    <w:gridCol w:w="2234"/>
+                    <w:gridCol w:w="5826"/>
+                  </w:tblGrid>
+                  <w:tr>
+                    <w:tc>
+                      <w:tcPr>
+                        <w:tcW w:w="2234" w:type="dxa"/>
+                        <w:shd w:val="clear" w:color="auto" w:fill="C4BC96" w:themeFill="background2" w:themeFillShade="BF"/>
+                      </w:tcPr>
+                      <w:p>
+                        <w:pPr>
+                          <w:rPr>
+                            <w:rFonts w:hint="cs"/>
+                            <w:rtl/>
+                            <w:lang w:bidi="ar-SY"/>
+                          </w:rPr>
+                        </w:pPr>
+                        <w:proofErr w:type="spellStart"/>
+                        <w:r>
+                          <w:rPr>
+                            <w:rFonts w:hint="cs"/>
+                            <w:rtl/>
+                            <w:lang w:bidi="ar-SY"/>
+                          </w:rPr>
+                          <w:t>الداتا</w:t>
+                        </w:r>
+                        <w:proofErr w:type="spellEnd"/>
+                        <w:r>
+                          <w:rPr>
+                            <w:rFonts w:hint="cs"/>
+                            <w:rtl/>
+                            <w:lang w:bidi="ar-SY"/>
+                          </w:rPr>
+                          <w:t xml:space="preserve"> المرسلة</w:t>
+                        </w:r>
+                      </w:p>
+                    </w:tc>
+                    <w:tc>
+                      <w:tcPr>
+                        <w:tcW w:w="5826" w:type="dxa"/>
+                        <w:shd w:val="clear" w:color="auto" w:fill="C4BC96" w:themeFill="background2" w:themeFillShade="BF"/>
+                      </w:tcPr>
+                      <w:p>
+                        <w:pPr>
+                          <w:bidi w:val="0"/>
+                          <w:rPr>
+                            <w:rtl/>
+                          </w:rPr>
+                        </w:pPr>
+                        <w:r>
+                          <w:t>{</w:t>
+                        </w:r>
+                      </w:p>
+                      <w:p>
+                        <w:pPr>
+                          <w:bidi w:val="0"/>
+                        </w:pPr>
+                        <w:r>
+                          <w:tab/>
+                          <w:t>"</w:t>
+                        </w:r>
+                        <w:proofErr w:type="spellStart"/>
+                        <w:r>
+                          <w:t>main_language_id</w:t>
+                        </w:r>
+                        <w:proofErr w:type="spellEnd"/>
+                        <w:r>
+                          <w:t>" : 2</w:t>
+                        </w:r>
+                      </w:p>
+                      <w:p>
+                        <w:pPr>
+                          <w:bidi w:val="0"/>
+                        </w:pPr>
+                        <w:r>
+                          <w:t>}</w:t>
+                        </w:r>
+                      </w:p>
+                    </w:tc>
+                  </w:tr>
+                </w:tbl>
+                <w:p>
+                  <w:pPr>
+                    <w:rPr>
+                      <w:rFonts w:hint="cs"/>
+                      <w:rtl/>
+                    </w:rPr>
+                  </w:pPr>
+                </w:p>
+              </w:tc>
+            </w:tr>
+            <w:tr>
+              <w:tc>
+                <w:tcPr>
+                  <w:tcW w:w="8296" w:type="dxa"/>
+                  <w:shd w:val="clear" w:color="auto" w:fill="FBD4B4" w:themeFill="accent6" w:themeFillTint="66"/>
+                </w:tcPr>
+                <w:tbl>
+                  <w:tblPr>
+                    <w:tblStyle w:val="a3"/>
+                    <w:bidiVisual/>
+                    <w:tblW w:w="0" w:type="auto"/>
+                    <w:shd w:val="clear" w:color="auto" w:fill="CCC0D9" w:themeFill="accent4" w:themeFillTint="66"/>
+                    <w:tblLook w:val="04A0"/>
+                  </w:tblPr>
+                  <w:tblGrid>
+                    <w:gridCol w:w="2234"/>
+                    <w:gridCol w:w="5826"/>
+                  </w:tblGrid>
+                  <w:tr>
+                    <w:tc>
+                      <w:tcPr>
+                        <w:tcW w:w="2234" w:type="dxa"/>
+                        <w:shd w:val="clear" w:color="auto" w:fill="CCC0D9" w:themeFill="accent4" w:themeFillTint="66"/>
+                      </w:tcPr>
+                      <w:p>
+                        <w:pPr>
+                          <w:rPr>
+                            <w:rFonts w:hint="cs"/>
+                            <w:rtl/>
+                            <w:lang w:bidi="ar-SY"/>
+                          </w:rPr>
+                        </w:pPr>
+                        <w:proofErr w:type="spellStart"/>
+                        <w:r>
+                          <w:rPr>
+                            <w:rFonts w:hint="cs"/>
+                            <w:rtl/>
+                            <w:lang w:bidi="ar-SY"/>
+                          </w:rPr>
+                          <w:t>الداتا</w:t>
+                        </w:r>
+                        <w:proofErr w:type="spellEnd"/>
+                        <w:r>
+                          <w:rPr>
+                            <w:rFonts w:hint="cs"/>
+                            <w:rtl/>
+                            <w:lang w:bidi="ar-SY"/>
+                          </w:rPr>
+                          <w:t xml:space="preserve"> </w:t>
+                        </w:r>
+                        <w:r>
+                          <w:rPr>
+                            <w:rFonts w:hint="cs"/>
+                            <w:rtl/>
+                            <w:lang w:bidi="ar-SY"/>
+                          </w:rPr>
+                          <w:t>المستقلة</w:t>
+                        </w:r>
+                      </w:p>
+                    </w:tc>
+                    <w:tc>
+                      <w:tcPr>
+                        <w:tcW w:w="5826" w:type="dxa"/>
+                        <w:shd w:val="clear" w:color="auto" w:fill="CCC0D9" w:themeFill="accent4" w:themeFillTint="66"/>
+                      </w:tcPr>
+                      <w:p>
+                        <w:pPr>
+                          <w:bidi w:val="0"/>
+                          <w:rPr>
+                            <w:rtl/>
+                          </w:rPr>
+                        </w:pPr>
+                        <w:r>
+                          <w:t>{</w:t>
+                        </w:r>
+                      </w:p>
+                      <w:p>
+                        <w:pPr>
+                          <w:bidi w:val="0"/>
+                        </w:pPr>
+                        <w:r>
+                          <w:t xml:space="preserve">    "id": 1,</w:t>
+                        </w:r>
+                      </w:p>
+                      <w:p>
+                        <w:pPr>
+                          <w:bidi w:val="0"/>
+                        </w:pPr>
+                        <w:r>
+                          <w:t xml:space="preserve">    "</w:t>
+                        </w:r>
+                        <w:proofErr w:type="spellStart"/>
+                        <w:r>
+                          <w:t>main_language_id</w:t>
+                        </w:r>
+                        <w:proofErr w:type="spellEnd"/>
+                        <w:r>
+                          <w:t>": 2</w:t>
+                        </w:r>
+                      </w:p>
+                      <w:p>
+                        <w:pPr>
+                          <w:bidi w:val="0"/>
+                        </w:pPr>
+                        <w:r>
+                          <w:t>}</w:t>
+                        </w:r>
+                      </w:p>
+                    </w:tc>
+                  </w:tr>
+                </w:tbl>
+                <w:p>
+                  <w:pPr>
+                    <w:rPr>
+                      <w:rFonts w:hint="cs"/>
+                      <w:rtl/>
+                    </w:rPr>
+                  </w:pPr>
+                </w:p>
+              </w:tc>
+            </w:tr>
+            <w:tr>
+              <w:tc>
+                <w:tcPr>
+                  <w:tcW w:w="8296" w:type="dxa"/>
+                  <w:shd w:val="clear" w:color="auto" w:fill="FBD4B4" w:themeFill="accent6" w:themeFillTint="66"/>
+                </w:tcPr>
+                <w:p>
+                  <w:pPr>
+                    <w:rPr>
+                      <w:rFonts w:hint="cs"/>
+                      <w:rtl/>
+                    </w:rPr>
+                  </w:pPr>
+                  <w:r>
+                    <w:object w:dxaOrig="9495" w:dyaOrig="7215">
+                      <v:shape id="_x0000_i1026" type="#_x0000_t75" style="width:366.75pt;height:278.25pt" o:ole="">
+                        <v:imagedata r:id="rId8" o:title=""/>
+                      </v:shape>
+                      <o:OLEObject Type="Embed" ProgID="PBrush" ShapeID="_x0000_i1026" DrawAspect="Content" ObjectID="_1625376953" r:id="rId9"/>
+                    </w:object>
+                  </w:r>
+                </w:p>
+              </w:tc>
+            </w:tr>
+          </w:tbl>
+          <w:p>
+            <w:pPr>
+              <w:rPr>
                 <w:rtl/>
               </w:rPr>
             </w:pPr>
@@ -169,12 +939,11 @@
       <w:tr>
         <w:tc>
           <w:tcPr>
-            <w:tcW w:w="8522" w:type="dxa"/>
+            <w:tcW w:w="9123" w:type="dxa"/>
           </w:tcPr>
           <w:p>
             <w:pPr>
               <w:rPr>
-                <w:rFonts w:hint="cs"/>
                 <w:rtl/>
               </w:rPr>
             </w:pPr>
@@ -184,12 +953,11 @@
       <w:tr>
         <w:tc>
           <w:tcPr>
-            <w:tcW w:w="8522" w:type="dxa"/>
+            <w:tcW w:w="9123" w:type="dxa"/>
           </w:tcPr>
           <w:p>
             <w:pPr>
               <w:rPr>
-                <w:rFonts w:hint="cs"/>
                 <w:rtl/>
               </w:rPr>
             </w:pPr>
@@ -197,13 +965,7 @@
         </w:tc>
       </w:tr>
     </w:tbl>
-    <w:p>
-      <w:pPr>
-        <w:rPr>
-          <w:rFonts w:hint="cs"/>
-        </w:rPr>
-      </w:pPr>
-    </w:p>
+    <w:p/>
     <w:sectPr>
       <w:pgSz w:w="11906" w:h="16838"/>
       <w:pgMar w:top="1440" w:right="1800" w:bottom="1440" w:left="1800" w:header="708" w:footer="708" w:gutter="0"/>
@@ -439,6 +1201,64 @@
         <w:right w:w="108" w:type="dxa"/>
       </w:tblCellMar>
     </w:tblPr>
+  </w:style>
+  <w:style w:type="character" w:styleId="Hyperlink">
+    <w:name w:val="Hyperlink"/>
+    <w:basedOn w:val="a0"/>
+    <w:uiPriority w:val="99"/>
+    <w:unhideWhenUsed/>
+    <w:rsid w:val="006D3A3B"/>
+    <w:rPr>
+      <w:color w:val="0000FF" w:themeColor="hyperlink"/>
+      <w:u w:val="single"/>
+    </w:rPr>
+  </w:style>
+  <w:style w:type="paragraph" w:styleId="HTML">
+    <w:name w:val="HTML Preformatted"/>
+    <w:basedOn w:val="a"/>
+    <w:link w:val="HTMLChar"/>
+    <w:uiPriority w:val="99"/>
+    <w:unhideWhenUsed/>
+    <w:rsid w:val="001C07D6"/>
+    <w:pPr>
+      <w:tabs>
+        <w:tab w:val="left" w:pos="916"/>
+        <w:tab w:val="left" w:pos="1832"/>
+        <w:tab w:val="left" w:pos="2748"/>
+        <w:tab w:val="left" w:pos="3664"/>
+        <w:tab w:val="left" w:pos="4580"/>
+        <w:tab w:val="left" w:pos="5496"/>
+        <w:tab w:val="left" w:pos="6412"/>
+        <w:tab w:val="left" w:pos="7328"/>
+        <w:tab w:val="left" w:pos="8244"/>
+        <w:tab w:val="left" w:pos="9160"/>
+        <w:tab w:val="left" w:pos="10076"/>
+        <w:tab w:val="left" w:pos="10992"/>
+        <w:tab w:val="left" w:pos="11908"/>
+        <w:tab w:val="left" w:pos="12824"/>
+        <w:tab w:val="left" w:pos="13740"/>
+        <w:tab w:val="left" w:pos="14656"/>
+      </w:tabs>
+      <w:bidi w:val="0"/>
+      <w:spacing w:after="0" w:line="240" w:lineRule="auto"/>
+    </w:pPr>
+    <w:rPr>
+      <w:rFonts w:ascii="Courier New" w:eastAsia="Times New Roman" w:hAnsi="Courier New" w:cs="Courier New"/>
+      <w:sz w:val="20"/>
+      <w:szCs w:val="20"/>
+    </w:rPr>
+  </w:style>
+  <w:style w:type="character" w:customStyle="1" w:styleId="HTMLChar">
+    <w:name w:val="بتنسيق HTML مسبق Char"/>
+    <w:basedOn w:val="a0"/>
+    <w:link w:val="HTML"/>
+    <w:uiPriority w:val="99"/>
+    <w:rsid w:val="001C07D6"/>
+    <w:rPr>
+      <w:rFonts w:ascii="Courier New" w:eastAsia="Times New Roman" w:hAnsi="Courier New" w:cs="Courier New"/>
+      <w:sz w:val="20"/>
+      <w:szCs w:val="20"/>
+    </w:rPr>
   </w:style>
 </w:styles>
 </file>

</xml_diff>

<commit_message>
yaser company companydata /////////////////
</commit_message>
<xml_diff>
--- a/company api.docx
+++ b/company api.docx
@@ -45,7 +45,6 @@
                 <w:p>
                   <w:pPr>
                     <w:rPr>
-                      <w:rFonts w:hint="cs"/>
                       <w:b/>
                       <w:bCs/>
                       <w:sz w:val="28"/>
@@ -173,7 +172,6 @@
                       <w:p>
                         <w:pPr>
                           <w:rPr>
-                            <w:rFonts w:hint="cs"/>
                             <w:rtl/>
                             <w:lang w:bidi="ar-SY"/>
                           </w:rPr>
@@ -348,7 +346,7 @@
                       <v:shape id="_x0000_i1025" type="#_x0000_t75" style="width:332.25pt;height:208.5pt" o:ole="">
                         <v:imagedata r:id="rId5" o:title=""/>
                       </v:shape>
-                      <o:OLEObject Type="Embed" ProgID="PBrush" ShapeID="_x0000_i1025" DrawAspect="Content" ObjectID="_1625376952" r:id="rId6"/>
+                      <o:OLEObject Type="Embed" ProgID="PBrush" ShapeID="_x0000_i1025" DrawAspect="Content" ObjectID="_1625417086" r:id="rId6"/>
                     </w:object>
                   </w:r>
                 </w:p>
@@ -372,183 +370,160 @@
           <w:p>
             <w:pPr>
               <w:rPr>
-                <w:rFonts w:hint="cs"/>
-                <w:rtl/>
-              </w:rPr>
-            </w:pPr>
-          </w:p>
-          <w:p>
-            <w:pPr>
-              <w:rPr>
-                <w:rFonts w:hint="cs"/>
-                <w:rtl/>
-              </w:rPr>
-            </w:pPr>
-          </w:p>
-          <w:p>
-            <w:pPr>
-              <w:rPr>
-                <w:rFonts w:hint="cs"/>
-                <w:rtl/>
-              </w:rPr>
-            </w:pPr>
-          </w:p>
-          <w:p>
-            <w:pPr>
-              <w:rPr>
-                <w:rFonts w:hint="cs"/>
-                <w:rtl/>
-              </w:rPr>
-            </w:pPr>
-          </w:p>
-          <w:p>
-            <w:pPr>
-              <w:rPr>
-                <w:rFonts w:hint="cs"/>
-                <w:rtl/>
-              </w:rPr>
-            </w:pPr>
-          </w:p>
-          <w:p>
-            <w:pPr>
-              <w:rPr>
-                <w:rFonts w:hint="cs"/>
-                <w:rtl/>
-              </w:rPr>
-            </w:pPr>
-          </w:p>
-          <w:p>
-            <w:pPr>
-              <w:rPr>
-                <w:rFonts w:hint="cs"/>
-                <w:rtl/>
-              </w:rPr>
-            </w:pPr>
-          </w:p>
-          <w:p>
-            <w:pPr>
-              <w:rPr>
-                <w:rFonts w:hint="cs"/>
-                <w:rtl/>
-              </w:rPr>
-            </w:pPr>
-          </w:p>
-          <w:p>
-            <w:pPr>
-              <w:rPr>
-                <w:rFonts w:hint="cs"/>
-                <w:rtl/>
-              </w:rPr>
-            </w:pPr>
-          </w:p>
-          <w:p>
-            <w:pPr>
-              <w:rPr>
-                <w:rFonts w:hint="cs"/>
-                <w:rtl/>
-              </w:rPr>
-            </w:pPr>
-          </w:p>
-          <w:p>
-            <w:pPr>
-              <w:rPr>
-                <w:rFonts w:hint="cs"/>
-                <w:rtl/>
-              </w:rPr>
-            </w:pPr>
-          </w:p>
-          <w:p>
-            <w:pPr>
-              <w:rPr>
-                <w:rFonts w:hint="cs"/>
-                <w:rtl/>
-              </w:rPr>
-            </w:pPr>
-          </w:p>
-          <w:p>
-            <w:pPr>
-              <w:rPr>
-                <w:rFonts w:hint="cs"/>
-                <w:rtl/>
-              </w:rPr>
-            </w:pPr>
-          </w:p>
-          <w:p>
-            <w:pPr>
-              <w:rPr>
-                <w:rFonts w:hint="cs"/>
-                <w:rtl/>
-              </w:rPr>
-            </w:pPr>
-          </w:p>
-          <w:p>
-            <w:pPr>
-              <w:rPr>
-                <w:rFonts w:hint="cs"/>
-                <w:rtl/>
-              </w:rPr>
-            </w:pPr>
-          </w:p>
-          <w:p>
-            <w:pPr>
-              <w:rPr>
-                <w:rFonts w:hint="cs"/>
-                <w:rtl/>
-              </w:rPr>
-            </w:pPr>
-          </w:p>
-          <w:p>
-            <w:pPr>
-              <w:rPr>
-                <w:rFonts w:hint="cs"/>
-                <w:rtl/>
-              </w:rPr>
-            </w:pPr>
-          </w:p>
-          <w:p>
-            <w:pPr>
-              <w:rPr>
-                <w:rFonts w:hint="cs"/>
-                <w:rtl/>
-              </w:rPr>
-            </w:pPr>
-          </w:p>
-          <w:p>
-            <w:pPr>
-              <w:rPr>
-                <w:rFonts w:hint="cs"/>
-                <w:rtl/>
-              </w:rPr>
-            </w:pPr>
-          </w:p>
-          <w:p>
-            <w:pPr>
-              <w:rPr>
-                <w:rFonts w:hint="cs"/>
-                <w:rtl/>
-              </w:rPr>
-            </w:pPr>
-          </w:p>
-          <w:p>
-            <w:pPr>
-              <w:rPr>
-                <w:rFonts w:hint="cs"/>
-                <w:rtl/>
-              </w:rPr>
-            </w:pPr>
-          </w:p>
-          <w:p>
-            <w:pPr>
-              <w:rPr>
-                <w:rFonts w:hint="cs"/>
-                <w:rtl/>
-              </w:rPr>
-            </w:pPr>
-          </w:p>
-          <w:p>
-            <w:pPr>
-              <w:rPr>
-                <w:rFonts w:hint="cs"/>
+                <w:rtl/>
+              </w:rPr>
+            </w:pPr>
+          </w:p>
+          <w:p>
+            <w:pPr>
+              <w:rPr>
+                <w:rtl/>
+              </w:rPr>
+            </w:pPr>
+          </w:p>
+          <w:p>
+            <w:pPr>
+              <w:rPr>
+                <w:rtl/>
+              </w:rPr>
+            </w:pPr>
+          </w:p>
+          <w:p>
+            <w:pPr>
+              <w:rPr>
+                <w:rtl/>
+              </w:rPr>
+            </w:pPr>
+          </w:p>
+          <w:p>
+            <w:pPr>
+              <w:rPr>
+                <w:rtl/>
+              </w:rPr>
+            </w:pPr>
+          </w:p>
+          <w:p>
+            <w:pPr>
+              <w:rPr>
+                <w:rtl/>
+              </w:rPr>
+            </w:pPr>
+          </w:p>
+          <w:p>
+            <w:pPr>
+              <w:rPr>
+                <w:rtl/>
+              </w:rPr>
+            </w:pPr>
+          </w:p>
+          <w:p>
+            <w:pPr>
+              <w:rPr>
+                <w:rtl/>
+              </w:rPr>
+            </w:pPr>
+          </w:p>
+          <w:p>
+            <w:pPr>
+              <w:rPr>
+                <w:rtl/>
+              </w:rPr>
+            </w:pPr>
+          </w:p>
+          <w:p>
+            <w:pPr>
+              <w:rPr>
+                <w:rtl/>
+              </w:rPr>
+            </w:pPr>
+          </w:p>
+          <w:p>
+            <w:pPr>
+              <w:rPr>
+                <w:rtl/>
+              </w:rPr>
+            </w:pPr>
+          </w:p>
+          <w:p>
+            <w:pPr>
+              <w:rPr>
+                <w:rtl/>
+              </w:rPr>
+            </w:pPr>
+          </w:p>
+          <w:p>
+            <w:pPr>
+              <w:rPr>
+                <w:rtl/>
+              </w:rPr>
+            </w:pPr>
+          </w:p>
+          <w:p>
+            <w:pPr>
+              <w:rPr>
+                <w:rtl/>
+              </w:rPr>
+            </w:pPr>
+          </w:p>
+          <w:p>
+            <w:pPr>
+              <w:rPr>
+                <w:rtl/>
+              </w:rPr>
+            </w:pPr>
+          </w:p>
+          <w:p>
+            <w:pPr>
+              <w:rPr>
+                <w:rtl/>
+              </w:rPr>
+            </w:pPr>
+          </w:p>
+          <w:p>
+            <w:pPr>
+              <w:rPr>
+                <w:rtl/>
+              </w:rPr>
+            </w:pPr>
+          </w:p>
+          <w:p>
+            <w:pPr>
+              <w:rPr>
+                <w:rtl/>
+              </w:rPr>
+            </w:pPr>
+          </w:p>
+          <w:p>
+            <w:pPr>
+              <w:rPr>
+                <w:rtl/>
+              </w:rPr>
+            </w:pPr>
+          </w:p>
+          <w:p>
+            <w:pPr>
+              <w:rPr>
+                <w:rtl/>
+              </w:rPr>
+            </w:pPr>
+          </w:p>
+          <w:p>
+            <w:pPr>
+              <w:rPr>
+                <w:rtl/>
+              </w:rPr>
+            </w:pPr>
+          </w:p>
+          <w:p>
+            <w:pPr>
+              <w:rPr>
+                <w:rtl/>
+              </w:rPr>
+            </w:pPr>
+          </w:p>
+          <w:p>
+            <w:pPr>
+              <w:rPr>
                 <w:rtl/>
               </w:rPr>
             </w:pPr>
@@ -582,7 +557,6 @@
                 <w:p>
                   <w:pPr>
                     <w:rPr>
-                      <w:rFonts w:hint="cs"/>
                       <w:b/>
                       <w:bCs/>
                       <w:sz w:val="28"/>
@@ -702,7 +676,6 @@
                       <w:p>
                         <w:pPr>
                           <w:rPr>
-                            <w:rFonts w:hint="cs"/>
                             <w:rtl/>
                             <w:lang w:bidi="ar-SY"/>
                           </w:rPr>
@@ -774,7 +747,6 @@
                 <w:p>
                   <w:pPr>
                     <w:rPr>
-                      <w:rFonts w:hint="cs"/>
                       <w:rtl/>
                     </w:rPr>
                   </w:pPr>
@@ -808,36 +780,27 @@
                       <w:p>
                         <w:pPr>
                           <w:rPr>
+                            <w:rtl/>
+                            <w:lang w:bidi="ar-SY"/>
+                          </w:rPr>
+                        </w:pPr>
+                        <w:proofErr w:type="spellStart"/>
+                        <w:r>
+                          <w:rPr>
                             <w:rFonts w:hint="cs"/>
                             <w:rtl/>
                             <w:lang w:bidi="ar-SY"/>
                           </w:rPr>
-                        </w:pPr>
-                        <w:proofErr w:type="spellStart"/>
+                          <w:t>الداتا</w:t>
+                        </w:r>
+                        <w:proofErr w:type="spellEnd"/>
                         <w:r>
                           <w:rPr>
                             <w:rFonts w:hint="cs"/>
                             <w:rtl/>
                             <w:lang w:bidi="ar-SY"/>
                           </w:rPr>
-                          <w:t>الداتا</w:t>
-                        </w:r>
-                        <w:proofErr w:type="spellEnd"/>
-                        <w:r>
-                          <w:rPr>
-                            <w:rFonts w:hint="cs"/>
-                            <w:rtl/>
-                            <w:lang w:bidi="ar-SY"/>
-                          </w:rPr>
-                          <w:t xml:space="preserve"> </w:t>
-                        </w:r>
-                        <w:r>
-                          <w:rPr>
-                            <w:rFonts w:hint="cs"/>
-                            <w:rtl/>
-                            <w:lang w:bidi="ar-SY"/>
-                          </w:rPr>
-                          <w:t>المستقلة</w:t>
+                          <w:t xml:space="preserve"> المستقلة</w:t>
                         </w:r>
                       </w:p>
                     </w:tc>
@@ -895,7 +858,2112 @@
                 <w:p>
                   <w:pPr>
                     <w:rPr>
+                      <w:rtl/>
+                    </w:rPr>
+                  </w:pPr>
+                </w:p>
+              </w:tc>
+            </w:tr>
+            <w:tr>
+              <w:tc>
+                <w:tcPr>
+                  <w:tcW w:w="8296" w:type="dxa"/>
+                  <w:shd w:val="clear" w:color="auto" w:fill="FBD4B4" w:themeFill="accent6" w:themeFillTint="66"/>
+                </w:tcPr>
+                <w:p>
+                  <w:pPr>
+                    <w:rPr>
+                      <w:rtl/>
+                    </w:rPr>
+                  </w:pPr>
+                  <w:r>
+                    <w:object w:dxaOrig="9495" w:dyaOrig="7215">
+                      <v:shape id="_x0000_i1026" type="#_x0000_t75" style="width:366.75pt;height:278.25pt" o:ole="">
+                        <v:imagedata r:id="rId8" o:title=""/>
+                      </v:shape>
+                      <o:OLEObject Type="Embed" ProgID="PBrush" ShapeID="_x0000_i1026" DrawAspect="Content" ObjectID="_1625417087" r:id="rId9"/>
+                    </w:object>
+                  </w:r>
+                </w:p>
+              </w:tc>
+            </w:tr>
+          </w:tbl>
+          <w:p>
+            <w:pPr>
+              <w:rPr>
+                <w:rtl/>
+              </w:rPr>
+            </w:pPr>
+          </w:p>
+        </w:tc>
+      </w:tr>
+      <w:tr>
+        <w:tc>
+          <w:tcPr>
+            <w:tcW w:w="9123" w:type="dxa"/>
+          </w:tcPr>
+          <w:p>
+            <w:pPr>
+              <w:rPr>
+                <w:rtl/>
+              </w:rPr>
+            </w:pPr>
+          </w:p>
+        </w:tc>
+      </w:tr>
+      <w:tr>
+        <w:tc>
+          <w:tcPr>
+            <w:tcW w:w="9123" w:type="dxa"/>
+          </w:tcPr>
+          <w:p>
+            <w:pPr>
+              <w:rPr>
+                <w:rFonts w:hint="cs"/>
+                <w:rtl/>
+              </w:rPr>
+            </w:pPr>
+          </w:p>
+          <w:p>
+            <w:pPr>
+              <w:rPr>
+                <w:rFonts w:hint="cs"/>
+                <w:rtl/>
+              </w:rPr>
+            </w:pPr>
+          </w:p>
+          <w:p>
+            <w:pPr>
+              <w:rPr>
+                <w:rFonts w:hint="cs"/>
+                <w:rtl/>
+              </w:rPr>
+            </w:pPr>
+          </w:p>
+          <w:p>
+            <w:pPr>
+              <w:rPr>
+                <w:rFonts w:hint="cs"/>
+                <w:rtl/>
+              </w:rPr>
+            </w:pPr>
+          </w:p>
+          <w:p>
+            <w:pPr>
+              <w:rPr>
+                <w:rFonts w:hint="cs"/>
+                <w:rtl/>
+              </w:rPr>
+            </w:pPr>
+          </w:p>
+          <w:p>
+            <w:pPr>
+              <w:rPr>
+                <w:rFonts w:hint="cs"/>
+                <w:rtl/>
+              </w:rPr>
+            </w:pPr>
+          </w:p>
+          <w:p>
+            <w:pPr>
+              <w:rPr>
+                <w:rFonts w:hint="cs"/>
+                <w:rtl/>
+              </w:rPr>
+            </w:pPr>
+          </w:p>
+          <w:p>
+            <w:pPr>
+              <w:rPr>
+                <w:rFonts w:hint="cs"/>
+                <w:rtl/>
+              </w:rPr>
+            </w:pPr>
+          </w:p>
+          <w:p>
+            <w:pPr>
+              <w:rPr>
+                <w:rFonts w:hint="cs"/>
+                <w:rtl/>
+              </w:rPr>
+            </w:pPr>
+          </w:p>
+          <w:p>
+            <w:pPr>
+              <w:rPr>
+                <w:rFonts w:hint="cs"/>
+                <w:rtl/>
+              </w:rPr>
+            </w:pPr>
+          </w:p>
+          <w:p>
+            <w:pPr>
+              <w:rPr>
+                <w:rFonts w:hint="cs"/>
+                <w:rtl/>
+              </w:rPr>
+            </w:pPr>
+          </w:p>
+          <w:p>
+            <w:pPr>
+              <w:rPr>
+                <w:rFonts w:hint="cs"/>
+                <w:rtl/>
+              </w:rPr>
+            </w:pPr>
+          </w:p>
+          <w:p>
+            <w:pPr>
+              <w:rPr>
+                <w:rFonts w:hint="cs"/>
+                <w:rtl/>
+              </w:rPr>
+            </w:pPr>
+          </w:p>
+          <w:p>
+            <w:pPr>
+              <w:rPr>
+                <w:rFonts w:hint="cs"/>
+                <w:rtl/>
+              </w:rPr>
+            </w:pPr>
+          </w:p>
+          <w:p>
+            <w:pPr>
+              <w:rPr>
+                <w:rFonts w:hint="cs"/>
+                <w:rtl/>
+              </w:rPr>
+            </w:pPr>
+          </w:p>
+          <w:p>
+            <w:pPr>
+              <w:rPr>
+                <w:rFonts w:hint="cs"/>
+                <w:rtl/>
+              </w:rPr>
+            </w:pPr>
+          </w:p>
+          <w:p>
+            <w:pPr>
+              <w:rPr>
+                <w:rFonts w:hint="cs"/>
+                <w:rtl/>
+              </w:rPr>
+            </w:pPr>
+          </w:p>
+          <w:p>
+            <w:pPr>
+              <w:rPr>
+                <w:rFonts w:hint="cs"/>
+                <w:rtl/>
+              </w:rPr>
+            </w:pPr>
+          </w:p>
+          <w:p>
+            <w:pPr>
+              <w:rPr>
+                <w:rFonts w:hint="cs"/>
+                <w:rtl/>
+              </w:rPr>
+            </w:pPr>
+          </w:p>
+          <w:p>
+            <w:pPr>
+              <w:rPr>
+                <w:rtl/>
+              </w:rPr>
+            </w:pPr>
+          </w:p>
+        </w:tc>
+      </w:tr>
+      <w:tr>
+        <w:tc>
+          <w:tcPr>
+            <w:tcW w:w="9123" w:type="dxa"/>
+          </w:tcPr>
+          <w:p>
+            <w:pPr>
+              <w:rPr>
+                <w:rFonts w:hint="cs"/>
+                <w:rtl/>
+              </w:rPr>
+            </w:pPr>
+          </w:p>
+          <w:tbl>
+            <w:tblPr>
+              <w:tblStyle w:val="a3"/>
+              <w:tblpPr w:leftFromText="180" w:rightFromText="180" w:vertAnchor="text" w:horzAnchor="margin" w:tblpY="-128"/>
+              <w:tblOverlap w:val="never"/>
+              <w:bidiVisual/>
+              <w:tblW w:w="0" w:type="auto"/>
+              <w:shd w:val="clear" w:color="auto" w:fill="FBD4B4" w:themeFill="accent6" w:themeFillTint="66"/>
+              <w:tblLook w:val="04A0"/>
+            </w:tblPr>
+            <w:tblGrid>
+              <w:gridCol w:w="8556"/>
+            </w:tblGrid>
+            <w:tr>
+              <w:tc>
+                <w:tcPr>
+                  <w:tcW w:w="8296" w:type="dxa"/>
+                  <w:shd w:val="clear" w:color="auto" w:fill="FBD4B4" w:themeFill="accent6" w:themeFillTint="66"/>
+                </w:tcPr>
+                <w:p>
+                  <w:pPr>
+                    <w:rPr>
+                      <w:b/>
+                      <w:bCs/>
+                      <w:sz w:val="28"/>
+                      <w:szCs w:val="28"/>
+                      <w:lang w:bidi="ar-SY"/>
+                    </w:rPr>
+                  </w:pPr>
+                  <w:r>
+                    <w:rPr>
                       <w:rFonts w:hint="cs"/>
+                      <w:b/>
+                      <w:bCs/>
+                      <w:sz w:val="28"/>
+                      <w:szCs w:val="28"/>
+                      <w:rtl/>
+                      <w:lang w:bidi="ar-SY"/>
+                    </w:rPr>
+                    <w:lastRenderedPageBreak/>
+                    <w:t xml:space="preserve">معلومات </w:t>
+                  </w:r>
+                  <w:proofErr w:type="spellStart"/>
+                  <w:r>
+                    <w:rPr>
+                      <w:rFonts w:hint="cs"/>
+                      <w:b/>
+                      <w:bCs/>
+                      <w:sz w:val="28"/>
+                      <w:szCs w:val="28"/>
+                      <w:rtl/>
+                      <w:lang w:bidi="ar-SY"/>
+                    </w:rPr>
+                    <w:t>الاكمال</w:t>
+                  </w:r>
+                  <w:proofErr w:type="spellEnd"/>
+                  <w:r>
+                    <w:rPr>
+                      <w:rFonts w:hint="cs"/>
+                      <w:b/>
+                      <w:bCs/>
+                      <w:sz w:val="28"/>
+                      <w:szCs w:val="28"/>
+                      <w:rtl/>
+                      <w:lang w:bidi="ar-SY"/>
+                    </w:rPr>
+                    <w:t xml:space="preserve"> التلقائي  و القائمة المنسدلة حسب اللغة </w:t>
+                  </w:r>
+                  <w:proofErr w:type="spellStart"/>
+                  <w:r>
+                    <w:rPr>
+                      <w:rFonts w:hint="cs"/>
+                      <w:b/>
+                      <w:bCs/>
+                      <w:sz w:val="28"/>
+                      <w:szCs w:val="28"/>
+                      <w:rtl/>
+                      <w:lang w:bidi="ar-SY"/>
+                    </w:rPr>
+                    <w:t>الاساسية</w:t>
+                  </w:r>
+                  <w:proofErr w:type="spellEnd"/>
+                  <w:r>
+                    <w:rPr>
+                      <w:rFonts w:hint="cs"/>
+                      <w:b/>
+                      <w:bCs/>
+                      <w:sz w:val="28"/>
+                      <w:szCs w:val="28"/>
+                      <w:rtl/>
+                      <w:lang w:bidi="ar-SY"/>
+                    </w:rPr>
+                    <w:t xml:space="preserve"> للشركة </w:t>
+                  </w:r>
+                  <w:proofErr w:type="spellStart"/>
+                  <w:r>
+                    <w:rPr>
+                      <w:rFonts w:hint="cs"/>
+                      <w:b/>
+                      <w:bCs/>
+                      <w:sz w:val="28"/>
+                      <w:szCs w:val="28"/>
+                      <w:rtl/>
+                      <w:lang w:bidi="ar-SY"/>
+                    </w:rPr>
+                    <w:t>او</w:t>
+                  </w:r>
+                  <w:proofErr w:type="spellEnd"/>
+                  <w:r>
+                    <w:rPr>
+                      <w:rFonts w:hint="cs"/>
+                      <w:b/>
+                      <w:bCs/>
+                      <w:sz w:val="28"/>
+                      <w:szCs w:val="28"/>
+                      <w:rtl/>
+                      <w:lang w:bidi="ar-SY"/>
+                    </w:rPr>
+                    <w:t xml:space="preserve"> حسب اللغة المحددة في الطلب</w:t>
+                  </w:r>
+                </w:p>
+              </w:tc>
+            </w:tr>
+            <w:tr>
+              <w:tc>
+                <w:tcPr>
+                  <w:tcW w:w="8296" w:type="dxa"/>
+                  <w:shd w:val="clear" w:color="auto" w:fill="FBD4B4" w:themeFill="accent6" w:themeFillTint="66"/>
+                </w:tcPr>
+                <w:p>
+                  <w:pPr>
+                    <w:pStyle w:val="HTML"/>
+                    <w:shd w:val="clear" w:color="auto" w:fill="FFFFFF"/>
+                    <w:rPr>
+                      <w:color w:val="000000"/>
+                      <w:sz w:val="18"/>
+                      <w:szCs w:val="18"/>
+                    </w:rPr>
+                  </w:pPr>
+                  <w:r>
+                    <w:rPr>
+                      <w:rFonts w:ascii="Helvetica" w:hAnsi="Helvetica" w:cs="Helvetica"/>
+                      <w:color w:val="505050"/>
+                      <w:sz w:val="18"/>
+                      <w:szCs w:val="18"/>
+                      <w:shd w:val="clear" w:color="auto" w:fill="FFFFFF"/>
+                    </w:rPr>
+                    <w:t>http://127.0.0.1:8000/companydata/1</w:t>
+                  </w:r>
+                </w:p>
+              </w:tc>
+            </w:tr>
+            <w:tr>
+              <w:tc>
+                <w:tcPr>
+                  <w:tcW w:w="8296" w:type="dxa"/>
+                  <w:shd w:val="clear" w:color="auto" w:fill="FBD4B4" w:themeFill="accent6" w:themeFillTint="66"/>
+                </w:tcPr>
+                <w:tbl>
+                  <w:tblPr>
+                    <w:tblStyle w:val="a3"/>
+                    <w:bidiVisual/>
+                    <w:tblW w:w="0" w:type="auto"/>
+                    <w:shd w:val="clear" w:color="auto" w:fill="C4BC96" w:themeFill="background2" w:themeFillShade="BF"/>
+                    <w:tblLook w:val="04A0"/>
+                  </w:tblPr>
+                  <w:tblGrid>
+                    <w:gridCol w:w="2234"/>
+                    <w:gridCol w:w="5826"/>
+                  </w:tblGrid>
+                  <w:tr>
+                    <w:tc>
+                      <w:tcPr>
+                        <w:tcW w:w="2234" w:type="dxa"/>
+                        <w:shd w:val="clear" w:color="auto" w:fill="C4BC96" w:themeFill="background2" w:themeFillShade="BF"/>
+                      </w:tcPr>
+                      <w:p>
+                        <w:pPr>
+                          <w:rPr>
+                            <w:rtl/>
+                            <w:lang w:bidi="ar-SY"/>
+                          </w:rPr>
+                        </w:pPr>
+                        <w:proofErr w:type="spellStart"/>
+                        <w:r>
+                          <w:rPr>
+                            <w:rFonts w:hint="cs"/>
+                            <w:rtl/>
+                            <w:lang w:bidi="ar-SY"/>
+                          </w:rPr>
+                          <w:t>الداتا</w:t>
+                        </w:r>
+                        <w:proofErr w:type="spellEnd"/>
+                        <w:r>
+                          <w:rPr>
+                            <w:rFonts w:hint="cs"/>
+                            <w:rtl/>
+                            <w:lang w:bidi="ar-SY"/>
+                          </w:rPr>
+                          <w:t xml:space="preserve"> المرسلة</w:t>
+                        </w:r>
+                      </w:p>
+                    </w:tc>
+                    <w:tc>
+                      <w:tcPr>
+                        <w:tcW w:w="5826" w:type="dxa"/>
+                        <w:shd w:val="clear" w:color="auto" w:fill="C4BC96" w:themeFill="background2" w:themeFillShade="BF"/>
+                      </w:tcPr>
+                      <w:p>
+                        <w:pPr>
+                          <w:bidi w:val="0"/>
+                          <w:rPr>
+                            <w:rtl/>
+                          </w:rPr>
+                        </w:pPr>
+                        <w:r>
+                          <w:t>{</w:t>
+                        </w:r>
+                      </w:p>
+                      <w:p>
+                        <w:pPr>
+                          <w:bidi w:val="0"/>
+                        </w:pPr>
+                        <w:r>
+                          <w:tab/>
+                          <w:t>"</w:t>
+                        </w:r>
+                        <w:proofErr w:type="spellStart"/>
+                        <w:r>
+                          <w:t>main_language_id</w:t>
+                        </w:r>
+                        <w:proofErr w:type="spellEnd"/>
+                        <w:r>
+                          <w:t>" :2</w:t>
+                        </w:r>
+                      </w:p>
+                      <w:p>
+                        <w:pPr>
+                          <w:bidi w:val="0"/>
+                        </w:pPr>
+                        <w:r>
+                          <w:t>}</w:t>
+                        </w:r>
+                      </w:p>
+                    </w:tc>
+                  </w:tr>
+                </w:tbl>
+                <w:p>
+                  <w:pPr>
+                    <w:rPr>
+                      <w:rtl/>
+                    </w:rPr>
+                  </w:pPr>
+                </w:p>
+              </w:tc>
+            </w:tr>
+            <w:tr>
+              <w:tc>
+                <w:tcPr>
+                  <w:tcW w:w="8296" w:type="dxa"/>
+                  <w:shd w:val="clear" w:color="auto" w:fill="FBD4B4" w:themeFill="accent6" w:themeFillTint="66"/>
+                </w:tcPr>
+                <w:tbl>
+                  <w:tblPr>
+                    <w:tblStyle w:val="a3"/>
+                    <w:bidiVisual/>
+                    <w:tblW w:w="0" w:type="auto"/>
+                    <w:shd w:val="clear" w:color="auto" w:fill="CCC0D9" w:themeFill="accent4" w:themeFillTint="66"/>
+                    <w:tblLook w:val="04A0"/>
+                  </w:tblPr>
+                  <w:tblGrid>
+                    <w:gridCol w:w="2234"/>
+                    <w:gridCol w:w="5826"/>
+                  </w:tblGrid>
+                  <w:tr>
+                    <w:tc>
+                      <w:tcPr>
+                        <w:tcW w:w="2234" w:type="dxa"/>
+                        <w:shd w:val="clear" w:color="auto" w:fill="CCC0D9" w:themeFill="accent4" w:themeFillTint="66"/>
+                      </w:tcPr>
+                      <w:p>
+                        <w:pPr>
+                          <w:rPr>
+                            <w:rtl/>
+                            <w:lang w:bidi="ar-SY"/>
+                          </w:rPr>
+                        </w:pPr>
+                        <w:proofErr w:type="spellStart"/>
+                        <w:r>
+                          <w:rPr>
+                            <w:rFonts w:hint="cs"/>
+                            <w:rtl/>
+                            <w:lang w:bidi="ar-SY"/>
+                          </w:rPr>
+                          <w:t>الداتا</w:t>
+                        </w:r>
+                        <w:proofErr w:type="spellEnd"/>
+                        <w:r>
+                          <w:rPr>
+                            <w:rFonts w:hint="cs"/>
+                            <w:rtl/>
+                            <w:lang w:bidi="ar-SY"/>
+                          </w:rPr>
+                          <w:t xml:space="preserve"> المستقلة</w:t>
+                        </w:r>
+                      </w:p>
+                    </w:tc>
+                    <w:tc>
+                      <w:tcPr>
+                        <w:tcW w:w="5826" w:type="dxa"/>
+                        <w:shd w:val="clear" w:color="auto" w:fill="CCC0D9" w:themeFill="accent4" w:themeFillTint="66"/>
+                      </w:tcPr>
+                      <w:p>
+                        <w:pPr>
+                          <w:bidi w:val="0"/>
+                          <w:rPr>
+                            <w:rtl/>
+                          </w:rPr>
+                        </w:pPr>
+                        <w:r>
+                          <w:t>{</w:t>
+                        </w:r>
+                      </w:p>
+                      <w:p>
+                        <w:pPr>
+                          <w:bidi w:val="0"/>
+                        </w:pPr>
+                        <w:r>
+                          <w:t xml:space="preserve">    "</w:t>
+                        </w:r>
+                        <w:proofErr w:type="spellStart"/>
+                        <w:r>
+                          <w:t>company_industries</w:t>
+                        </w:r>
+                        <w:proofErr w:type="spellEnd"/>
+                        <w:r>
+                          <w:t>": [</w:t>
+                        </w:r>
+                      </w:p>
+                      <w:p>
+                        <w:pPr>
+                          <w:bidi w:val="0"/>
+                          <w:rPr>
+                            <w:rtl/>
+                          </w:rPr>
+                        </w:pPr>
+                      </w:p>
+                      <w:p>
+                        <w:pPr>
+                          <w:bidi w:val="0"/>
+                          <w:rPr>
+                            <w:rtl/>
+                          </w:rPr>
+                        </w:pPr>
+                        <w:r>
+                          <w:t xml:space="preserve">        {</w:t>
+                        </w:r>
+                      </w:p>
+                      <w:p>
+                        <w:pPr>
+                          <w:bidi w:val="0"/>
+                        </w:pPr>
+                        <w:r>
+                          <w:t xml:space="preserve">            "id": 63,</w:t>
+                        </w:r>
+                      </w:p>
+                      <w:p>
+                        <w:pPr>
+                          <w:bidi w:val="0"/>
+                        </w:pPr>
+                        <w:r>
+                          <w:t xml:space="preserve">            "verified": 1,</w:t>
+                        </w:r>
+                      </w:p>
+                      <w:p>
+                        <w:pPr>
+                          <w:bidi w:val="0"/>
+                        </w:pPr>
+                        <w:r>
+                          <w:t xml:space="preserve">            "</w:t>
+                        </w:r>
+                        <w:proofErr w:type="spellStart"/>
+                        <w:r>
+                          <w:t>created_at</w:t>
+                        </w:r>
+                        <w:proofErr w:type="spellEnd"/>
+                        <w:r>
+                          <w:t>": null,</w:t>
+                        </w:r>
+                      </w:p>
+                      <w:p>
+                        <w:pPr>
+                          <w:bidi w:val="0"/>
+                        </w:pPr>
+                        <w:r>
+                          <w:t xml:space="preserve">            "</w:t>
+                        </w:r>
+                        <w:proofErr w:type="spellStart"/>
+                        <w:r>
+                          <w:t>updated_at</w:t>
+                        </w:r>
+                        <w:proofErr w:type="spellEnd"/>
+                        <w:r>
+                          <w:t>": null,</w:t>
+                        </w:r>
+                      </w:p>
+                      <w:p>
+                        <w:pPr>
+                          <w:bidi w:val="0"/>
+                        </w:pPr>
+                        <w:r>
+                          <w:t xml:space="preserve">            "</w:t>
+                        </w:r>
+                        <w:proofErr w:type="spellStart"/>
+                        <w:r>
+                          <w:t>company_industry_parent_id</w:t>
+                        </w:r>
+                        <w:proofErr w:type="spellEnd"/>
+                        <w:r>
+                          <w:t>": null,</w:t>
+                        </w:r>
+                      </w:p>
+                      <w:p>
+                        <w:pPr>
+                          <w:bidi w:val="0"/>
+                        </w:pPr>
+                        <w:r>
+                          <w:t xml:space="preserve">            "</w:t>
+                        </w:r>
+                        <w:proofErr w:type="spellStart"/>
+                        <w:r>
+                          <w:t>company_industry_translation</w:t>
+                        </w:r>
+                        <w:proofErr w:type="spellEnd"/>
+                        <w:r>
+                          <w:t>": [</w:t>
+                        </w:r>
+                      </w:p>
+                      <w:p>
+                        <w:pPr>
+                          <w:bidi w:val="0"/>
+                          <w:rPr>
+                            <w:rtl/>
+                          </w:rPr>
+                        </w:pPr>
+                        <w:r>
+                          <w:t xml:space="preserve">                {</w:t>
+                        </w:r>
+                      </w:p>
+                      <w:p>
+                        <w:pPr>
+                          <w:bidi w:val="0"/>
+                        </w:pPr>
+                        <w:r>
+                          <w:t xml:space="preserve">                    "id": 63,</w:t>
+                        </w:r>
+                      </w:p>
+                      <w:p>
+                        <w:pPr>
+                          <w:bidi w:val="0"/>
+                        </w:pPr>
+                        <w:r>
+                          <w:t xml:space="preserve">                    "</w:t>
+                        </w:r>
+                        <w:proofErr w:type="spellStart"/>
+                        <w:r>
+                          <w:t>company_industry_id</w:t>
+                        </w:r>
+                        <w:proofErr w:type="spellEnd"/>
+                        <w:r>
+                          <w:t>": 63,</w:t>
+                        </w:r>
+                      </w:p>
+                      <w:p>
+                        <w:pPr>
+                          <w:bidi w:val="0"/>
+                        </w:pPr>
+                        <w:r>
+                          <w:t xml:space="preserve">                    "</w:t>
+                        </w:r>
+                        <w:proofErr w:type="spellStart"/>
+                        <w:r>
+                          <w:t>translated_languages_id</w:t>
+                        </w:r>
+                        <w:proofErr w:type="spellEnd"/>
+                        <w:r>
+                          <w:t>": 1,</w:t>
+                        </w:r>
+                      </w:p>
+                      <w:p>
+                        <w:pPr>
+                          <w:bidi w:val="0"/>
+                        </w:pPr>
+                        <w:r>
+                          <w:t xml:space="preserve">                    "name": "Commercial Real Estate",</w:t>
+                        </w:r>
+                      </w:p>
+                      <w:p>
+                        <w:pPr>
+                          <w:bidi w:val="0"/>
+                        </w:pPr>
+                        <w:r>
+                          <w:t xml:space="preserve">                    "</w:t>
+                        </w:r>
+                        <w:proofErr w:type="spellStart"/>
+                        <w:r>
+                          <w:t>created_at</w:t>
+                        </w:r>
+                        <w:proofErr w:type="spellEnd"/>
+                        <w:r>
+                          <w:t>": null,</w:t>
+                        </w:r>
+                      </w:p>
+                      <w:p>
+                        <w:pPr>
+                          <w:bidi w:val="0"/>
+                        </w:pPr>
+                        <w:r>
+                          <w:t xml:space="preserve">                    "</w:t>
+                        </w:r>
+                        <w:proofErr w:type="spellStart"/>
+                        <w:r>
+                          <w:t>updated_at</w:t>
+                        </w:r>
+                        <w:proofErr w:type="spellEnd"/>
+                        <w:r>
+                          <w:t>": null</w:t>
+                        </w:r>
+                      </w:p>
+                      <w:p>
+                        <w:pPr>
+                          <w:bidi w:val="0"/>
+                          <w:rPr>
+                            <w:rtl/>
+                          </w:rPr>
+                        </w:pPr>
+                        <w:r>
+                          <w:t xml:space="preserve">                }</w:t>
+                        </w:r>
+                      </w:p>
+                      <w:p>
+                        <w:pPr>
+                          <w:bidi w:val="0"/>
+                          <w:rPr>
+                            <w:rtl/>
+                          </w:rPr>
+                        </w:pPr>
+                        <w:r>
+                          <w:t xml:space="preserve">            ],</w:t>
+                        </w:r>
+                      </w:p>
+                      <w:p>
+                        <w:pPr>
+                          <w:bidi w:val="0"/>
+                        </w:pPr>
+                        <w:r>
+                          <w:t xml:space="preserve">            "specialties": []</w:t>
+                        </w:r>
+                      </w:p>
+                      <w:p>
+                        <w:pPr>
+                          <w:bidi w:val="0"/>
+                          <w:rPr>
+                            <w:rtl/>
+                          </w:rPr>
+                        </w:pPr>
+                        <w:r>
+                          <w:t xml:space="preserve">        },</w:t>
+                        </w:r>
+                      </w:p>
+                      <w:p>
+                        <w:pPr>
+                          <w:bidi w:val="0"/>
+                          <w:rPr>
+                            <w:rtl/>
+                          </w:rPr>
+                        </w:pPr>
+                        <w:r>
+                          <w:t xml:space="preserve">        {</w:t>
+                        </w:r>
+                      </w:p>
+                      <w:p>
+                        <w:pPr>
+                          <w:bidi w:val="0"/>
+                        </w:pPr>
+                        <w:r>
+                          <w:t xml:space="preserve">            "id": 64,</w:t>
+                        </w:r>
+                      </w:p>
+                      <w:p>
+                        <w:pPr>
+                          <w:bidi w:val="0"/>
+                        </w:pPr>
+                        <w:r>
+                          <w:t xml:space="preserve">            "verified": 1,</w:t>
+                        </w:r>
+                      </w:p>
+                      <w:p>
+                        <w:pPr>
+                          <w:bidi w:val="0"/>
+                        </w:pPr>
+                        <w:r>
+                          <w:t xml:space="preserve">            "</w:t>
+                        </w:r>
+                        <w:proofErr w:type="spellStart"/>
+                        <w:r>
+                          <w:t>created_at</w:t>
+                        </w:r>
+                        <w:proofErr w:type="spellEnd"/>
+                        <w:r>
+                          <w:t>": null,</w:t>
+                        </w:r>
+                      </w:p>
+                      <w:p>
+                        <w:pPr>
+                          <w:bidi w:val="0"/>
+                        </w:pPr>
+                        <w:r>
+                          <w:t xml:space="preserve">            "</w:t>
+                        </w:r>
+                        <w:proofErr w:type="spellStart"/>
+                        <w:r>
+                          <w:t>updated_at</w:t>
+                        </w:r>
+                        <w:proofErr w:type="spellEnd"/>
+                        <w:r>
+                          <w:t>": null,</w:t>
+                        </w:r>
+                      </w:p>
+                      <w:p>
+                        <w:pPr>
+                          <w:bidi w:val="0"/>
+                        </w:pPr>
+                        <w:r>
+                          <w:t xml:space="preserve">            "</w:t>
+                        </w:r>
+                        <w:proofErr w:type="spellStart"/>
+                        <w:r>
+                          <w:t>company_industry_parent_id</w:t>
+                        </w:r>
+                        <w:proofErr w:type="spellEnd"/>
+                        <w:r>
+                          <w:t>": null,</w:t>
+                        </w:r>
+                      </w:p>
+                      <w:p>
+                        <w:pPr>
+                          <w:bidi w:val="0"/>
+                        </w:pPr>
+                        <w:r>
+                          <w:t xml:space="preserve">            "</w:t>
+                        </w:r>
+                        <w:proofErr w:type="spellStart"/>
+                        <w:r>
+                          <w:t>company_industry_translation</w:t>
+                        </w:r>
+                        <w:proofErr w:type="spellEnd"/>
+                        <w:r>
+                          <w:t>": [</w:t>
+                        </w:r>
+                      </w:p>
+                      <w:p>
+                        <w:pPr>
+                          <w:bidi w:val="0"/>
+                          <w:rPr>
+                            <w:rtl/>
+                          </w:rPr>
+                        </w:pPr>
+                        <w:r>
+                          <w:t xml:space="preserve">                {</w:t>
+                        </w:r>
+                      </w:p>
+                      <w:p>
+                        <w:pPr>
+                          <w:bidi w:val="0"/>
+                        </w:pPr>
+                        <w:r>
+                          <w:t xml:space="preserve">                    "id": 64,</w:t>
+                        </w:r>
+                      </w:p>
+                      <w:p>
+                        <w:pPr>
+                          <w:bidi w:val="0"/>
+                        </w:pPr>
+                        <w:r>
+                          <w:t xml:space="preserve">                    "</w:t>
+                        </w:r>
+                        <w:proofErr w:type="spellStart"/>
+                        <w:r>
+                          <w:t>company_industry_id</w:t>
+                        </w:r>
+                        <w:proofErr w:type="spellEnd"/>
+                        <w:r>
+                          <w:t>": 64,</w:t>
+                        </w:r>
+                      </w:p>
+                      <w:p>
+                        <w:pPr>
+                          <w:bidi w:val="0"/>
+                        </w:pPr>
+                        <w:r>
+                          <w:t xml:space="preserve">                    "</w:t>
+                        </w:r>
+                        <w:proofErr w:type="spellStart"/>
+                        <w:r>
+                          <w:t>translated_languages_id</w:t>
+                        </w:r>
+                        <w:proofErr w:type="spellEnd"/>
+                        <w:r>
+                          <w:t>": 1,</w:t>
+                        </w:r>
+                      </w:p>
+                      <w:p>
+                        <w:pPr>
+                          <w:bidi w:val="0"/>
+                        </w:pPr>
+                        <w:r>
+                          <w:t xml:space="preserve">                    "name": "Communications\/Electronics",</w:t>
+                        </w:r>
+                      </w:p>
+                      <w:p>
+                        <w:pPr>
+                          <w:bidi w:val="0"/>
+                        </w:pPr>
+                        <w:r>
+                          <w:t xml:space="preserve">                    "</w:t>
+                        </w:r>
+                        <w:proofErr w:type="spellStart"/>
+                        <w:r>
+                          <w:t>created_at</w:t>
+                        </w:r>
+                        <w:proofErr w:type="spellEnd"/>
+                        <w:r>
+                          <w:t>": null,</w:t>
+                        </w:r>
+                      </w:p>
+                      <w:p>
+                        <w:pPr>
+                          <w:bidi w:val="0"/>
+                        </w:pPr>
+                        <w:r>
+                          <w:t xml:space="preserve">                    "</w:t>
+                        </w:r>
+                        <w:proofErr w:type="spellStart"/>
+                        <w:r>
+                          <w:t>updated_at</w:t>
+                        </w:r>
+                        <w:proofErr w:type="spellEnd"/>
+                        <w:r>
+                          <w:t>": null</w:t>
+                        </w:r>
+                      </w:p>
+                      <w:p>
+                        <w:pPr>
+                          <w:bidi w:val="0"/>
+                          <w:rPr>
+                            <w:rtl/>
+                          </w:rPr>
+                        </w:pPr>
+                        <w:r>
+                          <w:t xml:space="preserve">                }</w:t>
+                        </w:r>
+                      </w:p>
+                      <w:p>
+                        <w:pPr>
+                          <w:bidi w:val="0"/>
+                          <w:rPr>
+                            <w:rtl/>
+                          </w:rPr>
+                        </w:pPr>
+                        <w:r>
+                          <w:t xml:space="preserve">            ],</w:t>
+                        </w:r>
+                      </w:p>
+                      <w:p>
+                        <w:pPr>
+                          <w:bidi w:val="0"/>
+                        </w:pPr>
+                        <w:r>
+                          <w:t xml:space="preserve">            "specialties": []</w:t>
+                        </w:r>
+                      </w:p>
+                      <w:p>
+                        <w:pPr>
+                          <w:bidi w:val="0"/>
+                          <w:rPr>
+                            <w:rtl/>
+                          </w:rPr>
+                        </w:pPr>
+                        <w:r>
+                          <w:t xml:space="preserve">        },</w:t>
+                        </w:r>
+                      </w:p>
+                      <w:p>
+                        <w:pPr>
+                          <w:bidi w:val="0"/>
+                          <w:rPr>
+                            <w:rtl/>
+                          </w:rPr>
+                        </w:pPr>
+                        <w:r>
+                          <w:t xml:space="preserve">        {</w:t>
+                        </w:r>
+                      </w:p>
+                      <w:p>
+                        <w:pPr>
+                          <w:bidi w:val="0"/>
+                        </w:pPr>
+                        <w:r>
+                          <w:t xml:space="preserve">            "id": 65,</w:t>
+                        </w:r>
+                      </w:p>
+                      <w:p>
+                        <w:pPr>
+                          <w:bidi w:val="0"/>
+                        </w:pPr>
+                        <w:r>
+                          <w:t xml:space="preserve">            "verified": 1,</w:t>
+                        </w:r>
+                      </w:p>
+                      <w:p>
+                        <w:pPr>
+                          <w:bidi w:val="0"/>
+                        </w:pPr>
+                        <w:r>
+                          <w:t xml:space="preserve">            "</w:t>
+                        </w:r>
+                        <w:proofErr w:type="spellStart"/>
+                        <w:r>
+                          <w:t>created_at</w:t>
+                        </w:r>
+                        <w:proofErr w:type="spellEnd"/>
+                        <w:r>
+                          <w:t>": null,</w:t>
+                        </w:r>
+                      </w:p>
+                      <w:p>
+                        <w:pPr>
+                          <w:bidi w:val="0"/>
+                        </w:pPr>
+                        <w:r>
+                          <w:t xml:space="preserve">            "</w:t>
+                        </w:r>
+                        <w:proofErr w:type="spellStart"/>
+                        <w:r>
+                          <w:t>updated_at</w:t>
+                        </w:r>
+                        <w:proofErr w:type="spellEnd"/>
+                        <w:r>
+                          <w:t>": null,</w:t>
+                        </w:r>
+                      </w:p>
+                      <w:p>
+                        <w:pPr>
+                          <w:bidi w:val="0"/>
+                        </w:pPr>
+                        <w:r>
+                          <w:t xml:space="preserve">            "</w:t>
+                        </w:r>
+                        <w:proofErr w:type="spellStart"/>
+                        <w:r>
+                          <w:t>company_industry_parent_id</w:t>
+                        </w:r>
+                        <w:proofErr w:type="spellEnd"/>
+                        <w:r>
+                          <w:t>": null,</w:t>
+                        </w:r>
+                      </w:p>
+                      <w:p>
+                        <w:pPr>
+                          <w:bidi w:val="0"/>
+                        </w:pPr>
+                        <w:r>
+                          <w:lastRenderedPageBreak/>
+                          <w:t xml:space="preserve">            "</w:t>
+                        </w:r>
+                        <w:proofErr w:type="spellStart"/>
+                        <w:r>
+                          <w:t>company_industry_translation</w:t>
+                        </w:r>
+                        <w:proofErr w:type="spellEnd"/>
+                        <w:r>
+                          <w:t>": [</w:t>
+                        </w:r>
+                      </w:p>
+                      <w:p>
+                        <w:pPr>
+                          <w:bidi w:val="0"/>
+                          <w:rPr>
+                            <w:rtl/>
+                          </w:rPr>
+                        </w:pPr>
+                        <w:r>
+                          <w:t xml:space="preserve">                {</w:t>
+                        </w:r>
+                      </w:p>
+                      <w:p>
+                        <w:pPr>
+                          <w:bidi w:val="0"/>
+                        </w:pPr>
+                        <w:r>
+                          <w:t xml:space="preserve">                    "id": 65,</w:t>
+                        </w:r>
+                      </w:p>
+                      <w:p>
+                        <w:pPr>
+                          <w:bidi w:val="0"/>
+                        </w:pPr>
+                        <w:r>
+                          <w:t xml:space="preserve">                    "</w:t>
+                        </w:r>
+                        <w:proofErr w:type="spellStart"/>
+                        <w:r>
+                          <w:t>company_industry_id</w:t>
+                        </w:r>
+                        <w:proofErr w:type="spellEnd"/>
+                        <w:r>
+                          <w:t>": 65,</w:t>
+                        </w:r>
+                      </w:p>
+                      <w:p>
+                        <w:pPr>
+                          <w:bidi w:val="0"/>
+                        </w:pPr>
+                        <w:r>
+                          <w:t xml:space="preserve">                    "</w:t>
+                        </w:r>
+                        <w:proofErr w:type="spellStart"/>
+                        <w:r>
+                          <w:t>translated_languages_id</w:t>
+                        </w:r>
+                        <w:proofErr w:type="spellEnd"/>
+                        <w:r>
+                          <w:t>": 1,</w:t>
+                        </w:r>
+                      </w:p>
+                      <w:p>
+                        <w:pPr>
+                          <w:bidi w:val="0"/>
+                        </w:pPr>
+                        <w:r>
+                          <w:t xml:space="preserve">                    "name": "Computer Software",</w:t>
+                        </w:r>
+                      </w:p>
+                      <w:p>
+                        <w:pPr>
+                          <w:bidi w:val="0"/>
+                        </w:pPr>
+                        <w:r>
+                          <w:t xml:space="preserve">                    "</w:t>
+                        </w:r>
+                        <w:proofErr w:type="spellStart"/>
+                        <w:r>
+                          <w:t>created_at</w:t>
+                        </w:r>
+                        <w:proofErr w:type="spellEnd"/>
+                        <w:r>
+                          <w:t>": null,</w:t>
+                        </w:r>
+                      </w:p>
+                      <w:p>
+                        <w:pPr>
+                          <w:bidi w:val="0"/>
+                        </w:pPr>
+                        <w:r>
+                          <w:t xml:space="preserve">                    "</w:t>
+                        </w:r>
+                        <w:proofErr w:type="spellStart"/>
+                        <w:r>
+                          <w:t>updated_at</w:t>
+                        </w:r>
+                        <w:proofErr w:type="spellEnd"/>
+                        <w:r>
+                          <w:t>": null</w:t>
+                        </w:r>
+                      </w:p>
+                      <w:p>
+                        <w:pPr>
+                          <w:bidi w:val="0"/>
+                          <w:rPr>
+                            <w:rtl/>
+                          </w:rPr>
+                        </w:pPr>
+                        <w:r>
+                          <w:t xml:space="preserve">                }</w:t>
+                        </w:r>
+                      </w:p>
+                      <w:p>
+                        <w:pPr>
+                          <w:bidi w:val="0"/>
+                          <w:rPr>
+                            <w:rtl/>
+                          </w:rPr>
+                        </w:pPr>
+                        <w:r>
+                          <w:t xml:space="preserve">            ],</w:t>
+                        </w:r>
+                      </w:p>
+                      <w:p>
+                        <w:pPr>
+                          <w:bidi w:val="0"/>
+                        </w:pPr>
+                        <w:r>
+                          <w:t xml:space="preserve">            "specialties": [</w:t>
+                        </w:r>
+                      </w:p>
+                      <w:p>
+                        <w:pPr>
+                          <w:bidi w:val="0"/>
+                          <w:rPr>
+                            <w:rtl/>
+                          </w:rPr>
+                        </w:pPr>
+                        <w:r>
+                          <w:t xml:space="preserve">                {</w:t>
+                        </w:r>
+                      </w:p>
+                      <w:p>
+                        <w:pPr>
+                          <w:bidi w:val="0"/>
+                        </w:pPr>
+                        <w:r>
+                          <w:t xml:space="preserve">                    "</w:t>
+                        </w:r>
+                        <w:proofErr w:type="spellStart"/>
+                        <w:r>
+                          <w:t>company_industry_id</w:t>
+                        </w:r>
+                        <w:proofErr w:type="spellEnd"/>
+                        <w:r>
+                          <w:t>": 65,</w:t>
+                        </w:r>
+                      </w:p>
+                      <w:p>
+                        <w:pPr>
+                          <w:bidi w:val="0"/>
+                        </w:pPr>
+                        <w:r>
+                          <w:t xml:space="preserve">                    "id": 1,</w:t>
+                        </w:r>
+                      </w:p>
+                      <w:p>
+                        <w:pPr>
+                          <w:bidi w:val="0"/>
+                        </w:pPr>
+                        <w:r>
+                          <w:t xml:space="preserve">                    "</w:t>
+                        </w:r>
+                        <w:proofErr w:type="spellStart"/>
+                        <w:r>
+                          <w:t>is_verfied</w:t>
+                        </w:r>
+                        <w:proofErr w:type="spellEnd"/>
+                        <w:r>
+                          <w:t>": 1,</w:t>
+                        </w:r>
+                      </w:p>
+                      <w:p>
+                        <w:pPr>
+                          <w:bidi w:val="0"/>
+                        </w:pPr>
+                        <w:r>
+                          <w:t xml:space="preserve">                    "</w:t>
+                        </w:r>
+                        <w:proofErr w:type="spellStart"/>
+                        <w:r>
+                          <w:t>specialties_translation</w:t>
+                        </w:r>
+                        <w:proofErr w:type="spellEnd"/>
+                        <w:r>
+                          <w:t>": [</w:t>
+                        </w:r>
+                      </w:p>
+                      <w:p>
+                        <w:pPr>
+                          <w:bidi w:val="0"/>
+                          <w:rPr>
+                            <w:rtl/>
+                          </w:rPr>
+                        </w:pPr>
+                        <w:r>
+                          <w:t xml:space="preserve">                        {</w:t>
+                        </w:r>
+                      </w:p>
+                      <w:p>
+                        <w:pPr>
+                          <w:bidi w:val="0"/>
+                        </w:pPr>
+                        <w:r>
+                          <w:t xml:space="preserve">                            "id": 1,</w:t>
+                        </w:r>
+                      </w:p>
+                      <w:p>
+                        <w:pPr>
+                          <w:bidi w:val="0"/>
+                        </w:pPr>
+                        <w:r>
+                          <w:t xml:space="preserve">                            "</w:t>
+                        </w:r>
+                        <w:proofErr w:type="spellStart"/>
+                        <w:r>
+                          <w:t>specialties_translation_name</w:t>
+                        </w:r>
+                        <w:proofErr w:type="spellEnd"/>
+                        <w:r>
+                          <w:t xml:space="preserve">": "web </w:t>
+                        </w:r>
+                        <w:proofErr w:type="spellStart"/>
+                        <w:r>
+                          <w:t>debelopment</w:t>
+                        </w:r>
+                        <w:proofErr w:type="spellEnd"/>
+                        <w:r>
+                          <w:t>",</w:t>
+                        </w:r>
+                      </w:p>
+                      <w:p>
+                        <w:pPr>
+                          <w:bidi w:val="0"/>
+                        </w:pPr>
+                        <w:r>
+                          <w:t xml:space="preserve">                            "</w:t>
+                        </w:r>
+                        <w:proofErr w:type="spellStart"/>
+                        <w:r>
+                          <w:t>specialty_id</w:t>
+                        </w:r>
+                        <w:proofErr w:type="spellEnd"/>
+                        <w:r>
+                          <w:t>": 1,</w:t>
+                        </w:r>
+                      </w:p>
+                      <w:p>
+                        <w:pPr>
+                          <w:bidi w:val="0"/>
+                        </w:pPr>
+                        <w:r>
+                          <w:t xml:space="preserve">                            "</w:t>
+                        </w:r>
+                        <w:proofErr w:type="spellStart"/>
+                        <w:r>
+                          <w:t>translated_languages_id</w:t>
+                        </w:r>
+                        <w:proofErr w:type="spellEnd"/>
+                        <w:r>
+                          <w:t>": 1</w:t>
+                        </w:r>
+                      </w:p>
+                      <w:p>
+                        <w:pPr>
+                          <w:bidi w:val="0"/>
+                          <w:rPr>
+                            <w:rtl/>
+                          </w:rPr>
+                        </w:pPr>
+                        <w:r>
+                          <w:t xml:space="preserve">                        }</w:t>
+                        </w:r>
+                      </w:p>
+                      <w:p>
+                        <w:pPr>
+                          <w:bidi w:val="0"/>
+                          <w:rPr>
+                            <w:rtl/>
+                          </w:rPr>
+                        </w:pPr>
+                        <w:r>
+                          <w:t xml:space="preserve">                    ]</w:t>
+                        </w:r>
+                      </w:p>
+                      <w:p>
+                        <w:pPr>
+                          <w:bidi w:val="0"/>
+                          <w:rPr>
+                            <w:rtl/>
+                          </w:rPr>
+                        </w:pPr>
+                        <w:r>
+                          <w:t xml:space="preserve">                },</w:t>
+                        </w:r>
+                      </w:p>
+                      <w:p>
+                        <w:pPr>
+                          <w:bidi w:val="0"/>
+                          <w:rPr>
+                            <w:rtl/>
+                          </w:rPr>
+                        </w:pPr>
+                        <w:r>
+                          <w:t xml:space="preserve">                {</w:t>
+                        </w:r>
+                      </w:p>
+                      <w:p>
+                        <w:pPr>
+                          <w:bidi w:val="0"/>
+                        </w:pPr>
+                        <w:r>
+                          <w:t xml:space="preserve">                    "</w:t>
+                        </w:r>
+                        <w:proofErr w:type="spellStart"/>
+                        <w:r>
+                          <w:t>company_industry_id</w:t>
+                        </w:r>
+                        <w:proofErr w:type="spellEnd"/>
+                        <w:r>
+                          <w:t>": 65,</w:t>
+                        </w:r>
+                      </w:p>
+                      <w:p>
+                        <w:pPr>
+                          <w:bidi w:val="0"/>
+                        </w:pPr>
+                        <w:r>
+                          <w:t xml:space="preserve">                    "id": 2,</w:t>
+                        </w:r>
+                      </w:p>
+                      <w:p>
+                        <w:pPr>
+                          <w:bidi w:val="0"/>
+                        </w:pPr>
+                        <w:r>
+                          <w:t xml:space="preserve">                    "</w:t>
+                        </w:r>
+                        <w:proofErr w:type="spellStart"/>
+                        <w:r>
+                          <w:t>is_verfied</w:t>
+                        </w:r>
+                        <w:proofErr w:type="spellEnd"/>
+                        <w:r>
+                          <w:t>": 2,</w:t>
+                        </w:r>
+                      </w:p>
+                      <w:p>
+                        <w:pPr>
+                          <w:bidi w:val="0"/>
+                        </w:pPr>
+                        <w:r>
+                          <w:t xml:space="preserve">                    "</w:t>
+                        </w:r>
+                        <w:proofErr w:type="spellStart"/>
+                        <w:r>
+                          <w:t>specialties_translation</w:t>
+                        </w:r>
+                        <w:proofErr w:type="spellEnd"/>
+                        <w:r>
+                          <w:t>": [</w:t>
+                        </w:r>
+                      </w:p>
+                      <w:p>
+                        <w:pPr>
+                          <w:bidi w:val="0"/>
+                          <w:rPr>
+                            <w:rtl/>
+                          </w:rPr>
+                        </w:pPr>
+                        <w:r>
+                          <w:t xml:space="preserve">                        {</w:t>
+                        </w:r>
+                      </w:p>
+                      <w:p>
+                        <w:pPr>
+                          <w:bidi w:val="0"/>
+                        </w:pPr>
+                        <w:r>
+                          <w:t xml:space="preserve">                            "id": 3,</w:t>
+                        </w:r>
+                      </w:p>
+                      <w:p>
+                        <w:pPr>
+                          <w:bidi w:val="0"/>
+                        </w:pPr>
+                        <w:r>
+                          <w:t xml:space="preserve">                            "</w:t>
+                        </w:r>
+                        <w:proofErr w:type="spellStart"/>
+                        <w:r>
+                          <w:t>specialties_translation_name</w:t>
+                        </w:r>
+                        <w:proofErr w:type="spellEnd"/>
+                        <w:r>
+                          <w:t>": "mobile Development",</w:t>
+                        </w:r>
+                      </w:p>
+                      <w:p>
+                        <w:pPr>
+                          <w:bidi w:val="0"/>
+                        </w:pPr>
+                        <w:r>
+                          <w:t xml:space="preserve">                            "</w:t>
+                        </w:r>
+                        <w:proofErr w:type="spellStart"/>
+                        <w:r>
+                          <w:t>specialty_id</w:t>
+                        </w:r>
+                        <w:proofErr w:type="spellEnd"/>
+                        <w:r>
+                          <w:t>": 2,</w:t>
+                        </w:r>
+                      </w:p>
+                      <w:p>
+                        <w:pPr>
+                          <w:bidi w:val="0"/>
+                        </w:pPr>
+                        <w:r>
+                          <w:t xml:space="preserve">                            "</w:t>
+                        </w:r>
+                        <w:proofErr w:type="spellStart"/>
+                        <w:r>
+                          <w:t>translated_languages_id</w:t>
+                        </w:r>
+                        <w:proofErr w:type="spellEnd"/>
+                        <w:r>
+                          <w:t>": 1</w:t>
+                        </w:r>
+                      </w:p>
+                      <w:p>
+                        <w:pPr>
+                          <w:bidi w:val="0"/>
+                          <w:rPr>
+                            <w:rtl/>
+                          </w:rPr>
+                        </w:pPr>
+                        <w:r>
+                          <w:t xml:space="preserve">                        }</w:t>
+                        </w:r>
+                      </w:p>
+                      <w:p>
+                        <w:pPr>
+                          <w:bidi w:val="0"/>
+                          <w:rPr>
+                            <w:rtl/>
+                          </w:rPr>
+                        </w:pPr>
+                        <w:r>
+                          <w:t xml:space="preserve">                    ]</w:t>
+                        </w:r>
+                      </w:p>
+                      <w:p>
+                        <w:pPr>
+                          <w:bidi w:val="0"/>
+                          <w:rPr>
+                            <w:rtl/>
+                          </w:rPr>
+                        </w:pPr>
+                        <w:r>
+                          <w:t xml:space="preserve">                }</w:t>
+                        </w:r>
+                      </w:p>
+                      <w:p>
+                        <w:pPr>
+                          <w:bidi w:val="0"/>
+                          <w:rPr>
+                            <w:rtl/>
+                          </w:rPr>
+                        </w:pPr>
+                        <w:r>
+                          <w:t xml:space="preserve">            ]</w:t>
+                        </w:r>
+                      </w:p>
+                      <w:p>
+                        <w:pPr>
+                          <w:bidi w:val="0"/>
+                          <w:rPr>
+                            <w:rtl/>
+                          </w:rPr>
+                        </w:pPr>
+                        <w:r>
+                          <w:t xml:space="preserve">        },</w:t>
+                        </w:r>
+                      </w:p>
+                      <w:p>
+                        <w:pPr>
+                          <w:bidi w:val="0"/>
+                          <w:rPr>
+                            <w:rtl/>
+                          </w:rPr>
+                        </w:pPr>
+                        <w:r>
+                          <w:t xml:space="preserve">        {</w:t>
+                        </w:r>
+                      </w:p>
+                      <w:p>
+                        <w:pPr>
+                          <w:bidi w:val="0"/>
+                        </w:pPr>
+                        <w:r>
+                          <w:t xml:space="preserve">            "id": 66,</w:t>
+                        </w:r>
+                      </w:p>
+                      <w:p>
+                        <w:pPr>
+                          <w:bidi w:val="0"/>
+                        </w:pPr>
+                        <w:r>
+                          <w:t xml:space="preserve">            "verified": 1,</w:t>
+                        </w:r>
+                      </w:p>
+                      <w:p>
+                        <w:pPr>
+                          <w:bidi w:val="0"/>
+                        </w:pPr>
+                        <w:r>
+                          <w:t xml:space="preserve">            "</w:t>
+                        </w:r>
+                        <w:proofErr w:type="spellStart"/>
+                        <w:r>
+                          <w:t>created_at</w:t>
+                        </w:r>
+                        <w:proofErr w:type="spellEnd"/>
+                        <w:r>
+                          <w:t>": null,</w:t>
+                        </w:r>
+                      </w:p>
+                      <w:p>
+                        <w:pPr>
+                          <w:bidi w:val="0"/>
+                        </w:pPr>
+                        <w:r>
+                          <w:t xml:space="preserve">            "</w:t>
+                        </w:r>
+                        <w:proofErr w:type="spellStart"/>
+                        <w:r>
+                          <w:t>updated_at</w:t>
+                        </w:r>
+                        <w:proofErr w:type="spellEnd"/>
+                        <w:r>
+                          <w:t>": null,</w:t>
+                        </w:r>
+                      </w:p>
+                      <w:p>
+                        <w:pPr>
+                          <w:bidi w:val="0"/>
+                        </w:pPr>
+                        <w:r>
+                          <w:t xml:space="preserve">            "</w:t>
+                        </w:r>
+                        <w:proofErr w:type="spellStart"/>
+                        <w:r>
+                          <w:t>company_industry_parent_id</w:t>
+                        </w:r>
+                        <w:proofErr w:type="spellEnd"/>
+                        <w:r>
+                          <w:t>": null,</w:t>
+                        </w:r>
+                      </w:p>
+                      <w:p>
+                        <w:pPr>
+                          <w:bidi w:val="0"/>
+                        </w:pPr>
+                        <w:r>
+                          <w:t xml:space="preserve">            "</w:t>
+                        </w:r>
+                        <w:proofErr w:type="spellStart"/>
+                        <w:r>
+                          <w:t>company_industry_translation</w:t>
+                        </w:r>
+                        <w:proofErr w:type="spellEnd"/>
+                        <w:r>
+                          <w:t>": [</w:t>
+                        </w:r>
+                      </w:p>
+                      <w:p>
+                        <w:pPr>
+                          <w:bidi w:val="0"/>
+                          <w:rPr>
+                            <w:rtl/>
+                          </w:rPr>
+                        </w:pPr>
+                        <w:r>
+                          <w:t xml:space="preserve">                {</w:t>
+                        </w:r>
+                      </w:p>
+                      <w:p>
+                        <w:pPr>
+                          <w:bidi w:val="0"/>
+                        </w:pPr>
+                        <w:r>
+                          <w:t xml:space="preserve">                    "id": 66,</w:t>
+                        </w:r>
+                      </w:p>
+                      <w:p>
+                        <w:pPr>
+                          <w:bidi w:val="0"/>
+                        </w:pPr>
+                        <w:r>
+                          <w:t xml:space="preserve">                    "</w:t>
+                        </w:r>
+                        <w:proofErr w:type="spellStart"/>
+                        <w:r>
+                          <w:t>company_industry_id</w:t>
+                        </w:r>
+                        <w:proofErr w:type="spellEnd"/>
+                        <w:r>
+                          <w:t>": 66,</w:t>
+                        </w:r>
+                      </w:p>
+                      <w:p>
+                        <w:pPr>
+                          <w:bidi w:val="0"/>
+                        </w:pPr>
+                        <w:r>
+                          <w:lastRenderedPageBreak/>
+                          <w:t xml:space="preserve">                    "</w:t>
+                        </w:r>
+                        <w:proofErr w:type="spellStart"/>
+                        <w:r>
+                          <w:t>translated_languages_id</w:t>
+                        </w:r>
+                        <w:proofErr w:type="spellEnd"/>
+                        <w:r>
+                          <w:t>": 1,</w:t>
+                        </w:r>
+                      </w:p>
+                      <w:p>
+                        <w:pPr>
+                          <w:bidi w:val="0"/>
+                        </w:pPr>
+                        <w:r>
+                          <w:t xml:space="preserve">                    "name": "Computer &amp; Network Security",</w:t>
+                        </w:r>
+                      </w:p>
+                      <w:p>
+                        <w:pPr>
+                          <w:bidi w:val="0"/>
+                        </w:pPr>
+                        <w:r>
+                          <w:t xml:space="preserve">                    "</w:t>
+                        </w:r>
+                        <w:proofErr w:type="spellStart"/>
+                        <w:r>
+                          <w:t>created_at</w:t>
+                        </w:r>
+                        <w:proofErr w:type="spellEnd"/>
+                        <w:r>
+                          <w:t>": null,</w:t>
+                        </w:r>
+                      </w:p>
+                      <w:p>
+                        <w:pPr>
+                          <w:bidi w:val="0"/>
+                        </w:pPr>
+                        <w:r>
+                          <w:t xml:space="preserve">                    "</w:t>
+                        </w:r>
+                        <w:proofErr w:type="spellStart"/>
+                        <w:r>
+                          <w:t>updated_at</w:t>
+                        </w:r>
+                        <w:proofErr w:type="spellEnd"/>
+                        <w:r>
+                          <w:t>": null</w:t>
+                        </w:r>
+                      </w:p>
+                      <w:p>
+                        <w:pPr>
+                          <w:bidi w:val="0"/>
+                          <w:rPr>
+                            <w:rtl/>
+                          </w:rPr>
+                        </w:pPr>
+                        <w:r>
+                          <w:t xml:space="preserve">                }</w:t>
+                        </w:r>
+                      </w:p>
+                      <w:p>
+                        <w:pPr>
+                          <w:bidi w:val="0"/>
+                          <w:rPr>
+                            <w:rtl/>
+                          </w:rPr>
+                        </w:pPr>
+                        <w:r>
+                          <w:t xml:space="preserve">            ],</w:t>
+                        </w:r>
+                      </w:p>
+                      <w:p>
+                        <w:pPr>
+                          <w:bidi w:val="0"/>
+                        </w:pPr>
+                        <w:r>
+                          <w:t xml:space="preserve">            "specialties": []</w:t>
+                        </w:r>
+                      </w:p>
+                      <w:p>
+                        <w:pPr>
+                          <w:bidi w:val="0"/>
+                        </w:pPr>
+                        <w:r>
+                          <w:t xml:space="preserve">        </w:t>
+                        </w:r>
+                      </w:p>
+                      <w:p>
+                        <w:pPr>
+                          <w:bidi w:val="0"/>
+                          <w:rPr>
+                            <w:rtl/>
+                          </w:rPr>
+                        </w:pPr>
+                        <w:r>
+                          <w:t>,</w:t>
+                        </w:r>
+                      </w:p>
+                      <w:p>
+                        <w:pPr>
+                          <w:bidi w:val="0"/>
+                        </w:pPr>
+                        <w:r>
+                          <w:t xml:space="preserve">    "</w:t>
+                        </w:r>
+                        <w:proofErr w:type="spellStart"/>
+                        <w:r>
+                          <w:t>socialMedia</w:t>
+                        </w:r>
+                        <w:proofErr w:type="spellEnd"/>
+                        <w:r>
+                          <w:t>": [</w:t>
+                        </w:r>
+                      </w:p>
+                      <w:p>
+                        <w:pPr>
+                          <w:bidi w:val="0"/>
+                          <w:rPr>
+                            <w:rtl/>
+                          </w:rPr>
+                        </w:pPr>
+                        <w:r>
+                          <w:t xml:space="preserve">        {</w:t>
+                        </w:r>
+                      </w:p>
+                      <w:p>
+                        <w:pPr>
+                          <w:bidi w:val="0"/>
+                        </w:pPr>
+                        <w:r>
+                          <w:t xml:space="preserve">            "id": 1,</w:t>
+                        </w:r>
+                      </w:p>
+                      <w:p>
+                        <w:pPr>
+                          <w:bidi w:val="0"/>
+                        </w:pPr>
+                        <w:r>
+                          <w:t xml:space="preserve">            "name": "</w:t>
+                        </w:r>
+                        <w:proofErr w:type="spellStart"/>
+                        <w:r>
+                          <w:t>Askfm</w:t>
+                        </w:r>
+                        <w:proofErr w:type="spellEnd"/>
+                        <w:r>
+                          <w:t>",</w:t>
+                        </w:r>
+                      </w:p>
+                      <w:p>
+                        <w:pPr>
+                          <w:bidi w:val="0"/>
+                        </w:pPr>
+                        <w:r>
+                          <w:t xml:space="preserve">            "</w:t>
+                        </w:r>
+                        <w:proofErr w:type="spellStart"/>
+                        <w:r>
+                          <w:t>created_at</w:t>
+                        </w:r>
+                        <w:proofErr w:type="spellEnd"/>
+                        <w:r>
+                          <w:t>": null,</w:t>
+                        </w:r>
+                      </w:p>
+                      <w:p>
+                        <w:pPr>
+                          <w:bidi w:val="0"/>
+                        </w:pPr>
+                        <w:r>
+                          <w:t xml:space="preserve">            "</w:t>
+                        </w:r>
+                        <w:proofErr w:type="spellStart"/>
+                        <w:r>
+                          <w:t>updated_at</w:t>
+                        </w:r>
+                        <w:proofErr w:type="spellEnd"/>
+                        <w:r>
+                          <w:t>": null</w:t>
+                        </w:r>
+                      </w:p>
+                      <w:p>
+                        <w:pPr>
+                          <w:bidi w:val="0"/>
+                          <w:rPr>
+                            <w:rtl/>
+                          </w:rPr>
+                        </w:pPr>
+                        <w:r>
+                          <w:t xml:space="preserve">        },</w:t>
+                        </w:r>
+                      </w:p>
+                      <w:p>
+                        <w:pPr>
+                          <w:bidi w:val="0"/>
+                          <w:rPr>
+                            <w:rtl/>
+                          </w:rPr>
+                        </w:pPr>
+                        <w:r>
+                          <w:t xml:space="preserve">        {</w:t>
+                        </w:r>
+                      </w:p>
+                      <w:p>
+                        <w:pPr>
+                          <w:bidi w:val="0"/>
+                        </w:pPr>
+                        <w:r>
+                          <w:t xml:space="preserve">            "id": 2,</w:t>
+                        </w:r>
+                      </w:p>
+                      <w:p>
+                        <w:pPr>
+                          <w:bidi w:val="0"/>
+                        </w:pPr>
+                        <w:r>
+                          <w:t xml:space="preserve">            "name": "Blogger",</w:t>
+                        </w:r>
+                      </w:p>
+                      <w:p>
+                        <w:pPr>
+                          <w:bidi w:val="0"/>
+                        </w:pPr>
+                        <w:r>
+                          <w:t xml:space="preserve">            "</w:t>
+                        </w:r>
+                        <w:proofErr w:type="spellStart"/>
+                        <w:r>
+                          <w:t>created_at</w:t>
+                        </w:r>
+                        <w:proofErr w:type="spellEnd"/>
+                        <w:r>
+                          <w:t>": null,</w:t>
+                        </w:r>
+                      </w:p>
+                      <w:p>
+                        <w:pPr>
+                          <w:bidi w:val="0"/>
+                        </w:pPr>
+                        <w:r>
+                          <w:t xml:space="preserve">            "</w:t>
+                        </w:r>
+                        <w:proofErr w:type="spellStart"/>
+                        <w:r>
+                          <w:t>updated_at</w:t>
+                        </w:r>
+                        <w:proofErr w:type="spellEnd"/>
+                        <w:r>
+                          <w:t>": null</w:t>
+                        </w:r>
+                      </w:p>
+                      <w:p>
+                        <w:pPr>
+                          <w:bidi w:val="0"/>
+                          <w:rPr>
+                            <w:rtl/>
+                          </w:rPr>
+                        </w:pPr>
+                        <w:r>
+                          <w:t xml:space="preserve">        },</w:t>
+                        </w:r>
+                      </w:p>
+                      <w:p>
+                        <w:pPr>
+                          <w:bidi w:val="0"/>
+                          <w:rPr>
+                            <w:rtl/>
+                          </w:rPr>
+                        </w:pPr>
+                        <w:r>
+                          <w:t xml:space="preserve">        {</w:t>
+                        </w:r>
+                      </w:p>
+                      <w:p>
+                        <w:pPr>
+                          <w:bidi w:val="0"/>
+                        </w:pPr>
+                        <w:r>
+                          <w:t xml:space="preserve">            "id": 3,</w:t>
+                        </w:r>
+                      </w:p>
+                      <w:p>
+                        <w:pPr>
+                          <w:bidi w:val="0"/>
+                        </w:pPr>
+                        <w:r>
+                          <w:t xml:space="preserve">            "name": "</w:t>
+                        </w:r>
+                        <w:proofErr w:type="spellStart"/>
+                        <w:r>
+                          <w:t>Behance</w:t>
+                        </w:r>
+                        <w:proofErr w:type="spellEnd"/>
+                        <w:r>
+                          <w:t>",</w:t>
+                        </w:r>
+                      </w:p>
+                      <w:p>
+                        <w:pPr>
+                          <w:bidi w:val="0"/>
+                        </w:pPr>
+                        <w:r>
+                          <w:t xml:space="preserve">            "</w:t>
+                        </w:r>
+                        <w:proofErr w:type="spellStart"/>
+                        <w:r>
+                          <w:t>created_at</w:t>
+                        </w:r>
+                        <w:proofErr w:type="spellEnd"/>
+                        <w:r>
+                          <w:t>": null,</w:t>
+                        </w:r>
+                      </w:p>
+                      <w:p>
+                        <w:pPr>
+                          <w:bidi w:val="0"/>
+                        </w:pPr>
+                        <w:r>
+                          <w:t xml:space="preserve">            "</w:t>
+                        </w:r>
+                        <w:proofErr w:type="spellStart"/>
+                        <w:r>
+                          <w:t>updated_at</w:t>
+                        </w:r>
+                        <w:proofErr w:type="spellEnd"/>
+                        <w:r>
+                          <w:t>": null</w:t>
+                        </w:r>
+                      </w:p>
+                      <w:p>
+                        <w:pPr>
+                          <w:bidi w:val="0"/>
+                        </w:pPr>
+                        <w:r>
+                          <w:t xml:space="preserve">        }</w:t>
+                        </w:r>
+                      </w:p>
+                      <w:p>
+                        <w:pPr>
+                          <w:bidi w:val="0"/>
+                          <w:rPr>
+                            <w:rtl/>
+                          </w:rPr>
+                        </w:pPr>
+                      </w:p>
+                      <w:p>
+                        <w:pPr>
+                          <w:bidi w:val="0"/>
+                          <w:rPr>
+                            <w:rtl/>
+                          </w:rPr>
+                        </w:pPr>
+                        <w:r>
+                          <w:t xml:space="preserve">    ]</w:t>
+                        </w:r>
+                      </w:p>
+                      <w:p>
+                        <w:pPr>
+                          <w:bidi w:val="0"/>
+                        </w:pPr>
+                        <w:r>
+                          <w:t>}</w:t>
+                        </w:r>
+                      </w:p>
+                    </w:tc>
+                  </w:tr>
+                </w:tbl>
+                <w:p>
+                  <w:pPr>
+                    <w:rPr>
                       <w:rtl/>
                     </w:rPr>
                   </w:pPr>
@@ -916,12 +2984,56 @@
                     </w:rPr>
                   </w:pPr>
                   <w:r>
-                    <w:object w:dxaOrig="9495" w:dyaOrig="7215">
-                      <v:shape id="_x0000_i1026" type="#_x0000_t75" style="width:366.75pt;height:278.25pt" o:ole="">
-                        <v:imagedata r:id="rId8" o:title=""/>
-                      </v:shape>
-                      <o:OLEObject Type="Embed" ProgID="PBrush" ShapeID="_x0000_i1026" DrawAspect="Content" ObjectID="_1625376953" r:id="rId9"/>
-                    </w:object>
+                    <w:rPr>
+                      <w:rFonts w:hint="cs"/>
+                      <w:noProof/>
+                    </w:rPr>
+                    <w:lastRenderedPageBreak/>
+                    <w:drawing>
+                      <wp:inline distT="0" distB="0" distL="0" distR="0">
+                        <wp:extent cx="5267325" cy="2990850"/>
+                        <wp:effectExtent l="19050" t="0" r="9525" b="0"/>
+                        <wp:docPr id="5" name="صورة 5"/>
+                        <wp:cNvGraphicFramePr>
+                          <a:graphicFrameLocks xmlns:a="http://schemas.openxmlformats.org/drawingml/2006/main" noChangeAspect="1"/>
+                        </wp:cNvGraphicFramePr>
+                        <a:graphic xmlns:a="http://schemas.openxmlformats.org/drawingml/2006/main">
+                          <a:graphicData uri="http://schemas.openxmlformats.org/drawingml/2006/picture">
+                            <pic:pic xmlns:pic="http://schemas.openxmlformats.org/drawingml/2006/picture">
+                              <pic:nvPicPr>
+                                <pic:cNvPr id="0" name="Picture 5"/>
+                                <pic:cNvPicPr>
+                                  <a:picLocks noChangeAspect="1" noChangeArrowheads="1"/>
+                                </pic:cNvPicPr>
+                              </pic:nvPicPr>
+                              <pic:blipFill>
+                                <a:blip r:embed="rId10"/>
+                                <a:srcRect/>
+                                <a:stretch>
+                                  <a:fillRect/>
+                                </a:stretch>
+                              </pic:blipFill>
+                              <pic:spPr bwMode="auto">
+                                <a:xfrm>
+                                  <a:off x="0" y="0"/>
+                                  <a:ext cx="5267325" cy="2990850"/>
+                                </a:xfrm>
+                                <a:prstGeom prst="rect">
+                                  <a:avLst/>
+                                </a:prstGeom>
+                                <a:noFill/>
+                                <a:ln w="9525">
+                                  <a:noFill/>
+                                  <a:miter lim="800000"/>
+                                  <a:headEnd/>
+                                  <a:tailEnd/>
+                                </a:ln>
+                              </pic:spPr>
+                            </pic:pic>
+                          </a:graphicData>
+                        </a:graphic>
+                      </wp:inline>
+                    </w:drawing>
                   </w:r>
                 </w:p>
               </w:tc>
@@ -930,34 +3042,7 @@
           <w:p>
             <w:pPr>
               <w:rPr>
-                <w:rtl/>
-              </w:rPr>
-            </w:pPr>
-          </w:p>
-        </w:tc>
-      </w:tr>
-      <w:tr>
-        <w:tc>
-          <w:tcPr>
-            <w:tcW w:w="9123" w:type="dxa"/>
-          </w:tcPr>
-          <w:p>
-            <w:pPr>
-              <w:rPr>
-                <w:rtl/>
-              </w:rPr>
-            </w:pPr>
-          </w:p>
-        </w:tc>
-      </w:tr>
-      <w:tr>
-        <w:tc>
-          <w:tcPr>
-            <w:tcW w:w="9123" w:type="dxa"/>
-          </w:tcPr>
-          <w:p>
-            <w:pPr>
-              <w:rPr>
+                <w:rFonts w:hint="cs"/>
                 <w:rtl/>
               </w:rPr>
             </w:pPr>
@@ -1260,6 +3345,36 @@
       <w:szCs w:val="20"/>
     </w:rPr>
   </w:style>
+  <w:style w:type="paragraph" w:styleId="a4">
+    <w:name w:val="Balloon Text"/>
+    <w:basedOn w:val="a"/>
+    <w:link w:val="Char"/>
+    <w:uiPriority w:val="99"/>
+    <w:semiHidden/>
+    <w:unhideWhenUsed/>
+    <w:rsid w:val="00AB5B3A"/>
+    <w:pPr>
+      <w:spacing w:after="0" w:line="240" w:lineRule="auto"/>
+    </w:pPr>
+    <w:rPr>
+      <w:rFonts w:ascii="Tahoma" w:hAnsi="Tahoma" w:cs="Tahoma"/>
+      <w:sz w:val="16"/>
+      <w:szCs w:val="16"/>
+    </w:rPr>
+  </w:style>
+  <w:style w:type="character" w:customStyle="1" w:styleId="Char">
+    <w:name w:val="نص في بالون Char"/>
+    <w:basedOn w:val="a0"/>
+    <w:link w:val="a4"/>
+    <w:uiPriority w:val="99"/>
+    <w:semiHidden/>
+    <w:rsid w:val="00AB5B3A"/>
+    <w:rPr>
+      <w:rFonts w:ascii="Tahoma" w:hAnsi="Tahoma" w:cs="Tahoma"/>
+      <w:sz w:val="16"/>
+      <w:szCs w:val="16"/>
+    </w:rPr>
+  </w:style>
 </w:styles>
 </file>
 

</xml_diff>